<commit_message>
Add 6 part for Roma
</commit_message>
<xml_diff>
--- a/2023/Диплом/Рома Павлов/Диплом Рома.docx
+++ b/2023/Диплом/Рома Павлов/Диплом Рома.docx
@@ -1315,16 +1315,8 @@
         <w:rPr>
           <w:szCs w:val="28"/>
         </w:rPr>
-        <w:t xml:space="preserve"> изменения количества ходов насоса со щита управления в корп.0504, в зависимости от содержания винилацетата в </w:t>
-      </w:r>
-      <w:proofErr w:type="spellStart"/>
-      <w:r>
-        <w:rPr>
-          <w:szCs w:val="28"/>
-        </w:rPr>
-        <w:t>сэвилене</w:t>
-      </w:r>
-      <w:proofErr w:type="spellEnd"/>
+        <w:t xml:space="preserve"> изменения количества ходов насоса со щита управления в корп.0504, в зависимости от содержания винилацетата в сэвилене</w:t>
+      </w:r>
     </w:p>
     <w:p>
       <w:r>
@@ -1356,15 +1348,7 @@
         <w:t>ния. В сепараторе (поз. 4/3.4.1</w:t>
       </w:r>
       <w:r>
-        <w:t xml:space="preserve">) </w:t>
-      </w:r>
-      <w:proofErr w:type="spellStart"/>
-      <w:r>
-        <w:t>сэвилен</w:t>
-      </w:r>
-      <w:proofErr w:type="spellEnd"/>
-      <w:r>
-        <w:t xml:space="preserve"> собирается в нижней части и через клапан </w:t>
+        <w:t xml:space="preserve">) сэвилен собирается в нижней части и через клапан </w:t>
       </w:r>
       <w:r>
         <w:t xml:space="preserve">№ </w:t>
@@ -1650,15 +1634,7 @@
     </w:p>
     <w:p>
       <w:r>
-        <w:t xml:space="preserve">Предусмотрена возможность </w:t>
-      </w:r>
-      <w:proofErr w:type="spellStart"/>
-      <w:r>
-        <w:t>сдувки</w:t>
-      </w:r>
-      <w:proofErr w:type="spellEnd"/>
-      <w:r>
-        <w:t xml:space="preserve"> части </w:t>
+        <w:t xml:space="preserve">Предусмотрена возможность сдувки части </w:t>
       </w:r>
       <w:r>
         <w:rPr>
@@ -1667,23 +1643,7 @@
         <w:t xml:space="preserve">возвратного газа низкого давления </w:t>
       </w:r>
       <w:r>
-        <w:t xml:space="preserve">на факел для исключения накопления </w:t>
-      </w:r>
-      <w:proofErr w:type="spellStart"/>
-      <w:r>
-        <w:t>инертов</w:t>
-      </w:r>
-      <w:proofErr w:type="spellEnd"/>
-      <w:r>
-        <w:t xml:space="preserve"> (метан, этан и др.) в реакционном газе в количестве 15кг/ч с одной системы. Накопление </w:t>
-      </w:r>
-      <w:proofErr w:type="spellStart"/>
-      <w:r>
-        <w:t>инертов</w:t>
-      </w:r>
-      <w:proofErr w:type="spellEnd"/>
-      <w:r>
-        <w:t xml:space="preserve"> приводит к ухудшению качества сэвилена и снижению производительности.</w:t>
+        <w:t>на факел для исключения накопления инертов (метан, этан и др.) в реакционном газе в количестве 15кг/ч с одной системы. Накопление инертов приводит к ухудшению качества сэвилена и снижению производительности.</w:t>
       </w:r>
     </w:p>
     <w:p>
@@ -1996,15 +1956,7 @@
         <w:ind w:firstLine="720"/>
       </w:pPr>
       <w:r>
-        <w:t xml:space="preserve">Важным параметром является температура в зоне реакции. При повышении температуры на 1ºС скорость полимеризации пропилена возрастает на 6%. Верхний предел температуры устанавливают, исходя из работоспособности катализатора. При чрезмерном повышении температуры скорость процесса полимеризации может возрасти до критического значения, и произойдет авария. Поэтому температуру следует поддерживать на строго определенном значении, близком к критическому: регулирующее воздействие достигается при этом изменением расхода </w:t>
-      </w:r>
-      <w:proofErr w:type="spellStart"/>
-      <w:r>
-        <w:t>хладоносителя</w:t>
-      </w:r>
-      <w:proofErr w:type="spellEnd"/>
-      <w:r>
-        <w:t xml:space="preserve">, </w:t>
+        <w:t xml:space="preserve">Важным параметром является температура в зоне реакции. При повышении температуры на 1ºС скорость полимеризации пропилена возрастает на 6%. Верхний предел температуры устанавливают, исходя из работоспособности катализатора. При чрезмерном повышении температуры скорость процесса полимеризации может возрасти до критического значения, и произойдет авария. Поэтому температуру следует поддерживать на строго определенном значении, близком к критическому: регулирующее воздействие достигается при этом изменением расхода хладоносителя, </w:t>
       </w:r>
       <w:r>
         <w:t>подаваемого в рубашку реактора.</w:t>
@@ -2015,15 +1967,7 @@
         <w:ind w:firstLine="720"/>
       </w:pPr>
       <w:r>
-        <w:t xml:space="preserve">С изменением состава мономера, растворителя и регулятора молекулярной массы в объекте будут возникать возмущения, которые могут значительно изменить ход процесса. Например, катализатор очень чувствителен к малейшим примесям серы и </w:t>
-      </w:r>
-      <w:proofErr w:type="spellStart"/>
-      <w:r>
-        <w:t>пропадиена</w:t>
-      </w:r>
-      <w:proofErr w:type="spellEnd"/>
-      <w:r>
-        <w:t>, а присутствие некоторых веществ вообще прекращает реакцию.</w:t>
+        <w:t>С изменением состава мономера, растворителя и регулятора молекулярной массы в объекте будут возникать возмущения, которые могут значительно изменить ход процесса. Например, катализатор очень чувствителен к малейшим примесям серы и пропадиена, а присутствие некоторых веществ вообще прекращает реакцию.</w:t>
       </w:r>
     </w:p>
     <w:p>
@@ -2368,15 +2312,7 @@
       </w:r>
       <w:r>
         <w:tab/>
-        <w:t>Для устойчивости АСР необходимо и достаточно, чтобы при увеличении w от 0 до ¥ АФХ W¥(</w:t>
-      </w:r>
-      <w:proofErr w:type="spellStart"/>
-      <w:r>
-        <w:t>jw</w:t>
-      </w:r>
-      <w:proofErr w:type="spellEnd"/>
-      <w:r>
-        <w:t>) m раз охватывала точку (-1; 0), где m - число правых корней разомкнутой системы.</w:t>
+        <w:t>Для устойчивости АСР необходимо и достаточно, чтобы при увеличении w от 0 до ¥ АФХ W¥(jw) m раз охватывала точку (-1; 0), где m - число правых корней разомкнутой системы.</w:t>
       </w:r>
       <w:r>
         <w:t xml:space="preserve"> </w:t>
@@ -2400,15 +2336,7 @@
         <w:t xml:space="preserve">ение разомкнутой системы A(s) = </w:t>
       </w:r>
       <w:r>
-        <w:t>0 корней не имеет (т.е. m = 0), то критерий, согласно критерию, замкнутая система является устойчивой, если АФХ разомкнутой системы W¥(</w:t>
-      </w:r>
-      <w:proofErr w:type="spellStart"/>
-      <w:r>
-        <w:t>jw</w:t>
-      </w:r>
-      <w:proofErr w:type="spellEnd"/>
-      <w:r>
-        <w:t>) не охватывала точку (-1; 0), в противном случае система будет неустойчива (или на границе устойчивости).</w:t>
+        <w:t>0 корней не имеет (т.е. m = 0), то критерий, согласно критерию, замкнутая система является устойчивой, если АФХ разомкнутой системы W¥(jw) не охватывала точку (-1; 0), в противном случае система будет неустойчива (или на границе устойчивости).</w:t>
       </w:r>
     </w:p>
     <w:tbl>
@@ -4069,7 +3997,6 @@
         </w:rPr>
         <w:t xml:space="preserve"> </w:t>
       </w:r>
-      <w:proofErr w:type="spellStart"/>
       <w:r>
         <w:t>у</w:t>
       </w:r>
@@ -4079,7 +4006,6 @@
         </w:rPr>
         <w:t>уст</w:t>
       </w:r>
-      <w:proofErr w:type="spellEnd"/>
       <w:r>
         <w:t>.</w:t>
       </w:r>
@@ -4114,7 +4040,7 @@
           <v:shape id="_x0000_i1026" type="#_x0000_t75" style="width:65.25pt;height:39pt" o:ole="" fillcolor="window">
             <v:imagedata r:id="rId9" o:title=""/>
           </v:shape>
-          <o:OLEObject Type="Embed" ProgID="Equation.3" ShapeID="_x0000_i1026" DrawAspect="Content" ObjectID="_1743291622" r:id="rId10"/>
+          <o:OLEObject Type="Embed" ProgID="Equation.3" ShapeID="_x0000_i1026" DrawAspect="Content" ObjectID="_1743960941" r:id="rId10"/>
         </w:object>
       </w:r>
       <w:r>
@@ -4167,13 +4093,12 @@
           <v:shape id="_x0000_i1027" type="#_x0000_t75" style="width:93pt;height:36.75pt" o:ole="" fillcolor="window">
             <v:imagedata r:id="rId11" o:title=""/>
           </v:shape>
-          <o:OLEObject Type="Embed" ProgID="Equation.3" ShapeID="_x0000_i1027" DrawAspect="Content" ObjectID="_1743291623" r:id="rId12"/>
+          <o:OLEObject Type="Embed" ProgID="Equation.3" ShapeID="_x0000_i1027" DrawAspect="Content" ObjectID="_1743960942" r:id="rId12"/>
         </w:object>
       </w:r>
       <w:r>
         <w:t xml:space="preserve">, где </w:t>
       </w:r>
-      <w:proofErr w:type="spellStart"/>
       <w:r>
         <w:rPr>
           <w:lang w:val="en-US"/>
@@ -4187,7 +4112,6 @@
         </w:rPr>
         <w:t>max</w:t>
       </w:r>
-      <w:proofErr w:type="spellEnd"/>
       <w:r>
         <w:t xml:space="preserve"> - максимум переходной кривой.</w:t>
       </w:r>
@@ -4209,11 +4133,7 @@
         <w:t>ст</w:t>
       </w:r>
       <w:r>
-        <w:t xml:space="preserve"> = х - </w:t>
-      </w:r>
-      <w:proofErr w:type="spellStart"/>
-      <w:r>
-        <w:t>у</w:t>
+        <w:t xml:space="preserve"> = х - у</w:t>
       </w:r>
       <w:r>
         <w:rPr>
@@ -4221,7 +4141,6 @@
         </w:rPr>
         <w:t>уст</w:t>
       </w:r>
-      <w:proofErr w:type="spellEnd"/>
       <w:r>
         <w:t>, где х - входная величина.</w:t>
       </w:r>
@@ -4256,7 +4175,6 @@
         </w:rPr>
         <w:t xml:space="preserve">Время регулирования: </w:t>
       </w:r>
-      <w:proofErr w:type="spellStart"/>
       <w:r>
         <w:rPr>
           <w:lang w:val="en-US"/>
@@ -4270,7 +4188,6 @@
         </w:rPr>
         <w:t>p</w:t>
       </w:r>
-      <w:proofErr w:type="spellEnd"/>
       <w:r>
         <w:t xml:space="preserve"> определяется следующим образом: Находится допустимое отклонение </w:t>
       </w:r>
@@ -4278,11 +4195,7 @@
         <w:sym w:font="Symbol" w:char="0044"/>
       </w:r>
       <w:r>
-        <w:t xml:space="preserve"> = 5% </w:t>
-      </w:r>
-      <w:proofErr w:type="spellStart"/>
-      <w:r>
-        <w:t>у</w:t>
+        <w:t xml:space="preserve"> = 5% у</w:t>
       </w:r>
       <w:r>
         <w:rPr>
@@ -4290,7 +4203,6 @@
         </w:rPr>
         <w:t>уст</w:t>
       </w:r>
-      <w:proofErr w:type="spellEnd"/>
       <w:r>
         <w:t xml:space="preserve"> и строится «трубка» толщиной 2</w:t>
       </w:r>
@@ -4300,7 +4212,6 @@
       <w:r>
         <w:t xml:space="preserve">. Время </w:t>
       </w:r>
-      <w:proofErr w:type="spellStart"/>
       <w:r>
         <w:rPr>
           <w:lang w:val="en-US"/>
@@ -4314,7 +4225,6 @@
         </w:rPr>
         <w:t>p</w:t>
       </w:r>
-      <w:proofErr w:type="spellEnd"/>
       <w:r>
         <w:t xml:space="preserve"> соответствует последней точке пересечения </w:t>
       </w:r>
@@ -4388,7 +4298,7 @@
           <v:shape id="_x0000_i1028" type="#_x0000_t75" style="width:9.75pt;height:11.25pt" o:ole="">
             <v:imagedata r:id="rId13" o:title=""/>
           </v:shape>
-          <o:OLEObject Type="Embed" ProgID="Equation.3" ShapeID="_x0000_i1028" DrawAspect="Content" ObjectID="_1743291624" r:id="rId14"/>
+          <o:OLEObject Type="Embed" ProgID="Equation.3" ShapeID="_x0000_i1028" DrawAspect="Content" ObjectID="_1743960943" r:id="rId14"/>
         </w:object>
       </w:r>
       <w:r>
@@ -4399,11 +4309,7 @@
         <w:t xml:space="preserve">, </w:t>
       </w:r>
       <w:r>
-        <w:t xml:space="preserve">постоянной времени </w:t>
-      </w:r>
-      <w:proofErr w:type="spellStart"/>
-      <w:r>
-        <w:t>Т</w:t>
+        <w:t>постоянной времени Т</w:t>
       </w:r>
       <w:r>
         <w:rPr>
@@ -4411,11 +4317,9 @@
         </w:rPr>
         <w:t>и</w:t>
       </w:r>
-      <w:proofErr w:type="spellEnd"/>
       <w:r>
         <w:t xml:space="preserve"> коэффициентом усиления </w:t>
       </w:r>
-      <w:proofErr w:type="spellStart"/>
       <w:r>
         <w:rPr>
           <w:i/>
@@ -4428,7 +4332,6 @@
         </w:rPr>
         <w:t>об</w:t>
       </w:r>
-      <w:proofErr w:type="spellEnd"/>
       <w:r>
         <w:rPr>
           <w:i/>
@@ -4565,15 +4468,7 @@
         <w:t xml:space="preserve">&lt;0.2, </w:t>
       </w:r>
       <w:r>
-        <w:t xml:space="preserve">выбирается позиционный регулятор, </w:t>
-      </w:r>
-      <w:proofErr w:type="spellStart"/>
-      <w:r>
-        <w:t>пчри</w:t>
-      </w:r>
-      <w:proofErr w:type="spellEnd"/>
-      <w:r>
-        <w:t xml:space="preserve"> </w:t>
+        <w:t xml:space="preserve">выбирается позиционный регулятор, пчри </w:t>
       </w:r>
       <w:r>
         <w:rPr>
@@ -4619,23 +4514,7 @@
         </w:numPr>
       </w:pPr>
       <w:r>
-        <w:t xml:space="preserve">интегральный, </w:t>
-      </w:r>
-      <w:proofErr w:type="gramStart"/>
-      <w:r>
-        <w:t>И</w:t>
-      </w:r>
-      <w:proofErr w:type="gramEnd"/>
-      <w:r>
-        <w:t xml:space="preserve"> - закон - для объектов с большим самовыравниванием, </w:t>
-      </w:r>
-      <w:proofErr w:type="spellStart"/>
-      <w:r>
-        <w:t>смалым</w:t>
-      </w:r>
-      <w:proofErr w:type="spellEnd"/>
-      <w:r>
-        <w:t xml:space="preserve"> запаздыванием, при медленных возмущения;</w:t>
+        <w:t>интегральный, И - закон - для объектов с большим самовыравниванием, смалым запаздыванием, при медленных возмущения;</w:t>
       </w:r>
     </w:p>
     <w:p>
@@ -4923,8 +4802,6 @@
           <m:t>*0,2=0,056</m:t>
         </m:r>
       </m:oMath>
-      <w:bookmarkStart w:id="0" w:name="_GoBack"/>
-      <w:bookmarkEnd w:id="0"/>
     </w:p>
     <w:p>
       <w:pPr>
@@ -5038,19 +4915,911 @@
       </w:r>
     </w:p>
     <w:p>
-      <w:pPr>
-        <w:ind w:firstLine="0"/>
-      </w:pPr>
-    </w:p>
-    <w:p>
-      <w:pPr>
-        <w:ind w:firstLine="0"/>
-      </w:pPr>
-    </w:p>
-    <w:p>
-      <w:pPr>
-        <w:ind w:firstLine="0"/>
-      </w:pPr>
+      <w:r>
+        <w:t xml:space="preserve">Помещение находится на первом этаже двухэтажного здания, общая площадь </w:t>
+      </w:r>
+      <w:r>
+        <w:rPr>
+          <w:rFonts w:eastAsia="Times New Roman"/>
+          <w:lang w:eastAsia="ru-RU"/>
+        </w:rPr>
+        <w:t>117</w:t>
+      </w:r>
+      <w:r>
+        <w:t xml:space="preserve"> м</w:t>
+      </w:r>
+      <w:r>
+        <w:rPr>
+          <w:vertAlign w:val="superscript"/>
+        </w:rPr>
+        <w:t>2</w:t>
+      </w:r>
+      <w:r>
+        <w:t>, окна с двойным остекленеем, что способствует улучшению естественной вентиляции и предотвращает проникновение влаги.</w:t>
+      </w:r>
+    </w:p>
+    <w:p>
+      <w:r>
+        <w:t xml:space="preserve">Оптимальная температура 20 </w:t>
+      </w:r>
+      <w:r>
+        <w:rPr>
+          <w:u w:val="single"/>
+        </w:rPr>
+        <w:t>+</w:t>
+      </w:r>
+      <w:r>
+        <w:t xml:space="preserve"> С.</w:t>
+      </w:r>
+    </w:p>
+    <w:p>
+      <w:r>
+        <w:t xml:space="preserve">Влажность 55 </w:t>
+      </w:r>
+      <w:r>
+        <w:sym w:font="Symbol" w:char="F0B1"/>
+      </w:r>
+      <w:r>
+        <w:t xml:space="preserve"> 5 %.</w:t>
+      </w:r>
+    </w:p>
+    <w:p>
+      <w:r>
+        <w:t>Атмосферное давление 760 ± 50 мм. рт. ст.</w:t>
+      </w:r>
+    </w:p>
+    <w:p>
+      <w:pPr>
+        <w:rPr>
+          <w:rFonts w:eastAsia="Times New Roman"/>
+          <w:lang w:eastAsia="ru-RU"/>
+        </w:rPr>
+      </w:pPr>
+      <w:r>
+        <w:rPr>
+          <w:rFonts w:eastAsia="Times New Roman"/>
+          <w:lang w:eastAsia="ru-RU"/>
+        </w:rPr>
+        <w:t>К работе допускаются люди,</w:t>
+      </w:r>
+      <w:r>
+        <w:t> </w:t>
+      </w:r>
+      <w:r>
+        <w:rPr>
+          <w:rFonts w:eastAsia="Times New Roman"/>
+          <w:lang w:eastAsia="ru-RU"/>
+        </w:rPr>
+        <w:t>изучившие инструкцию по эксплуатации установки и прошедшие инструктаж по технике безопасности на рабочем месте.</w:t>
+      </w:r>
+    </w:p>
+    <w:p>
+      <w:pPr>
+        <w:rPr>
+          <w:rFonts w:eastAsia="Times New Roman"/>
+          <w:lang w:eastAsia="ru-RU"/>
+        </w:rPr>
+      </w:pPr>
+      <w:r>
+        <w:rPr>
+          <w:rFonts w:eastAsia="Times New Roman"/>
+          <w:lang w:eastAsia="ru-RU"/>
+        </w:rPr>
+        <w:t>ответственность за соблюдение техники безопасности лежит на начальнике цеха (участка) и персонале.</w:t>
+      </w:r>
+    </w:p>
+    <w:p>
+      <w:pPr>
+        <w:rPr>
+          <w:rFonts w:eastAsia="Times New Roman"/>
+          <w:lang w:eastAsia="ru-RU"/>
+        </w:rPr>
+      </w:pPr>
+      <w:r>
+        <w:t>Оптимальные нормы</w:t>
+      </w:r>
+      <w:r>
+        <w:t xml:space="preserve"> при холодном и переходном периоде года и легкой категории работ:</w:t>
+      </w:r>
+    </w:p>
+    <w:p>
+      <w:r>
+        <w:t xml:space="preserve">температура </w:t>
+      </w:r>
+      <w:r>
+        <w:rPr>
+          <w:i/>
+          <w:lang w:val="en-US"/>
+        </w:rPr>
+        <w:t>t</w:t>
+      </w:r>
+      <w:r>
+        <w:t xml:space="preserve"> = 20 - 25°С относительная влажность</w:t>
+      </w:r>
+      <w:r>
+        <w:rPr>
+          <w:i/>
+        </w:rPr>
+        <w:t xml:space="preserve"> </w:t>
+      </w:r>
+      <w:r>
+        <w:rPr>
+          <w:i/>
+          <w:lang w:val="en-US"/>
+        </w:rPr>
+        <w:t>j</w:t>
+      </w:r>
+      <w:r>
+        <w:t xml:space="preserve"> = 40-60%,</w:t>
+      </w:r>
+    </w:p>
+    <w:p>
+      <w:r>
+        <w:t xml:space="preserve">в теплый период: </w:t>
+      </w:r>
+      <w:r>
+        <w:rPr>
+          <w:i/>
+          <w:lang w:val="en-US"/>
+        </w:rPr>
+        <w:t>t</w:t>
+      </w:r>
+      <w:r>
+        <w:t xml:space="preserve"> = 25 °С, </w:t>
+      </w:r>
+      <w:r>
+        <w:rPr>
+          <w:i/>
+          <w:lang w:val="en-US"/>
+        </w:rPr>
+        <w:t>j</w:t>
+      </w:r>
+      <w:r>
+        <w:t xml:space="preserve"> = 40 - 60%</w:t>
+      </w:r>
+    </w:p>
+    <w:p>
+      <w:r>
+        <w:t>Освещение помещения пункта управления</w:t>
+      </w:r>
+    </w:p>
+    <w:p>
+      <w:r>
+        <w:t>Помещение помещения пункта управления имеет размеры:</w:t>
+      </w:r>
+    </w:p>
+    <w:p>
+      <w:r>
+        <w:t>длина – 13 м;</w:t>
+      </w:r>
+    </w:p>
+    <w:p>
+      <w:r>
+        <w:t>ширина – 9 м;</w:t>
+      </w:r>
+    </w:p>
+    <w:p>
+      <w:r>
+        <w:t>высота - 3,6 м.</w:t>
+      </w:r>
+    </w:p>
+    <w:p>
+      <w:r>
+        <w:t>Освещение боковое, одностороннее, остекление вертикальное, рамы деревянные двойные.</w:t>
+      </w:r>
+    </w:p>
+    <w:p>
+      <w:r>
+        <w:t>Определим необходимую площадь световых проемов:</w:t>
+      </w:r>
+    </w:p>
+    <w:bookmarkStart w:id="0" w:name="_Toc104230576"/>
+    <w:bookmarkStart w:id="1" w:name="_Toc104228905"/>
+    <w:bookmarkStart w:id="2" w:name="_Toc104227061"/>
+    <w:bookmarkStart w:id="3" w:name="_Toc104227001"/>
+    <w:bookmarkStart w:id="4" w:name="_Toc104226568"/>
+    <w:bookmarkStart w:id="5" w:name="_Toc104226475"/>
+    <w:p>
+      <w:r>
+        <w:rPr>
+          <w:rFonts w:eastAsia="Times New Roman"/>
+          <w:bCs/>
+          <w:iCs/>
+          <w:position w:val="-30"/>
+        </w:rPr>
+        <w:object w:dxaOrig="2200" w:dyaOrig="700">
+          <v:shape id="_x0000_i1029" type="#_x0000_t75" style="width:149.25pt;height:48pt" o:ole="" fillcolor="window">
+            <v:imagedata r:id="rId16" o:title=""/>
+          </v:shape>
+          <o:OLEObject Type="Embed" ProgID="Equation.3" ShapeID="_x0000_i1029" DrawAspect="Content" ObjectID="_1743960944" r:id="rId17"/>
+        </w:object>
+      </w:r>
+      <w:r>
+        <w:rPr>
+          <w:b/>
+        </w:rPr>
+        <w:t>,</w:t>
+      </w:r>
+      <w:bookmarkEnd w:id="0"/>
+      <w:bookmarkEnd w:id="1"/>
+      <w:bookmarkEnd w:id="2"/>
+      <w:bookmarkEnd w:id="3"/>
+      <w:bookmarkEnd w:id="4"/>
+      <w:bookmarkEnd w:id="5"/>
+      <w:r>
+        <w:rPr>
+          <w:b/>
+        </w:rPr>
+        <w:t xml:space="preserve"> </w:t>
+      </w:r>
+      <w:r>
+        <w:t>(6.1)</w:t>
+      </w:r>
+    </w:p>
+    <w:p>
+      <w:r>
+        <w:t xml:space="preserve">где </w:t>
+      </w:r>
+      <w:r>
+        <w:rPr>
+          <w:i/>
+          <w:lang w:val="en-US"/>
+        </w:rPr>
+        <w:t>S</w:t>
+      </w:r>
+      <w:r>
+        <w:rPr>
+          <w:vertAlign w:val="subscript"/>
+        </w:rPr>
+        <w:t>0</w:t>
+      </w:r>
+      <w:r>
+        <w:t xml:space="preserve"> - площадь окон;</w:t>
+      </w:r>
+    </w:p>
+    <w:p>
+      <w:r>
+        <w:rPr>
+          <w:i/>
+          <w:lang w:val="en-US"/>
+        </w:rPr>
+        <w:t>S</w:t>
+      </w:r>
+      <w:r>
+        <w:rPr>
+          <w:i/>
+          <w:vertAlign w:val="subscript"/>
+          <w:lang w:val="en-US"/>
+        </w:rPr>
+        <w:t>n</w:t>
+      </w:r>
+      <w:r>
+        <w:t xml:space="preserve"> - площадь пола 13</w:t>
+      </w:r>
+      <w:r>
+        <w:rPr>
+          <w:rFonts w:cs="Times New Roman"/>
+        </w:rPr>
+        <w:t>×9</w:t>
+      </w:r>
+      <w:r>
+        <w:t xml:space="preserve">= </w:t>
+      </w:r>
+      <w:r>
+        <w:rPr>
+          <w:rFonts w:eastAsia="Times New Roman"/>
+          <w:lang w:eastAsia="ru-RU"/>
+        </w:rPr>
+        <w:t xml:space="preserve">117 </w:t>
+      </w:r>
+      <w:r>
+        <w:t>м</w:t>
+      </w:r>
+      <w:r>
+        <w:rPr>
+          <w:vertAlign w:val="superscript"/>
+        </w:rPr>
+        <w:t>2</w:t>
+      </w:r>
+      <w:r>
+        <w:t>;</w:t>
+      </w:r>
+    </w:p>
+    <w:p>
+      <w:r>
+        <w:sym w:font="Symbol" w:char="F074"/>
+      </w:r>
+      <w:r>
+        <w:rPr>
+          <w:vertAlign w:val="subscript"/>
+        </w:rPr>
+        <w:t>1</w:t>
+      </w:r>
+      <w:r>
+        <w:t>=3 – коэффициент учета отражения света при боковом освещении;</w:t>
+      </w:r>
+    </w:p>
+    <w:p>
+      <w:r>
+        <w:rPr>
+          <w:i/>
+          <w:smallCaps/>
+          <w:lang w:val="en-US"/>
+        </w:rPr>
+        <w:t>L</w:t>
+      </w:r>
+      <w:r>
+        <w:rPr>
+          <w:smallCaps/>
+          <w:vertAlign w:val="subscript"/>
+        </w:rPr>
+        <w:t>н</w:t>
+      </w:r>
+      <w:r>
+        <w:rPr>
+          <w:smallCaps/>
+        </w:rPr>
+        <w:t xml:space="preserve"> </w:t>
+      </w:r>
+      <w:r>
+        <w:t>- нормативный коэффициент естественного освещения (КЕО), определяемый по формуле:</w:t>
+      </w:r>
+    </w:p>
+    <w:p>
+      <w:r>
+        <w:rPr>
+          <w:position w:val="-12"/>
+          <w:lang w:val="en-US"/>
+        </w:rPr>
+        <w:object w:dxaOrig="3135" w:dyaOrig="375">
+          <v:shape id="_x0000_i1030" type="#_x0000_t75" style="width:156.75pt;height:18.75pt" o:ole="" fillcolor="window">
+            <v:imagedata r:id="rId18" o:title=""/>
+          </v:shape>
+          <o:OLEObject Type="Embed" ProgID="Equation.3" ShapeID="_x0000_i1030" DrawAspect="Content" ObjectID="_1743960945" r:id="rId19"/>
+        </w:object>
+      </w:r>
+      <w:r>
+        <w:t>, (6.2)</w:t>
+      </w:r>
+    </w:p>
+    <w:p>
+      <w:r>
+        <w:t xml:space="preserve">Здесь </w:t>
+      </w:r>
+      <w:r>
+        <w:rPr>
+          <w:i/>
+          <w:lang w:val="en-US"/>
+        </w:rPr>
+        <w:t>L</w:t>
+      </w:r>
+      <w:r>
+        <w:t>- значение КЕО в % при рассеянном свете, определяемое с учетом характера зрительных работ;</w:t>
+      </w:r>
+    </w:p>
+    <w:p>
+      <w:r>
+        <w:rPr>
+          <w:i/>
+          <w:lang w:val="en-US"/>
+        </w:rPr>
+        <w:t>m</w:t>
+      </w:r>
+      <w:r>
+        <w:t xml:space="preserve"> = 1 - коэффициент светового климата;</w:t>
+      </w:r>
+    </w:p>
+    <w:p>
+      <w:r>
+        <w:t>с = 1 - коэффициент солнечного климата;</w:t>
+      </w:r>
+    </w:p>
+    <w:p>
+      <w:r>
+        <w:rPr>
+          <w:position w:val="-12"/>
+        </w:rPr>
+        <w:object w:dxaOrig="345" w:dyaOrig="375">
+          <v:shape id="_x0000_i1031" type="#_x0000_t75" style="width:17.25pt;height:18.75pt" o:ole="" fillcolor="window">
+            <v:imagedata r:id="rId20" o:title=""/>
+          </v:shape>
+          <o:OLEObject Type="Embed" ProgID="Equation.3" ShapeID="_x0000_i1031" DrawAspect="Content" ObjectID="_1743960946" r:id="rId21"/>
+        </w:object>
+      </w:r>
+      <w:r>
+        <w:t xml:space="preserve"> = 9,5 - световые характеристики окна;</w:t>
+      </w:r>
+    </w:p>
+    <w:p>
+      <w:r>
+        <w:t>К</w:t>
+      </w:r>
+      <w:r>
+        <w:rPr>
+          <w:vertAlign w:val="subscript"/>
+        </w:rPr>
+        <w:t>з</w:t>
+      </w:r>
+      <w:r>
+        <w:t xml:space="preserve"> =1 - коэффициент, учитывающий затемнение окон;</w:t>
+      </w:r>
+    </w:p>
+    <w:p>
+      <w:r>
+        <w:rPr>
+          <w:position w:val="-12"/>
+        </w:rPr>
+        <w:object w:dxaOrig="315" w:dyaOrig="375">
+          <v:shape id="_x0000_i1032" type="#_x0000_t75" style="width:15.75pt;height:18.75pt" o:ole="" fillcolor="window">
+            <v:imagedata r:id="rId22" o:title=""/>
+          </v:shape>
+          <o:OLEObject Type="Embed" ProgID="Equation.3" ShapeID="_x0000_i1032" DrawAspect="Content" ObjectID="_1743960947" r:id="rId23"/>
+        </w:object>
+      </w:r>
+      <w:r>
+        <w:t xml:space="preserve"> - общий коэффициент светопропускания</w:t>
+      </w:r>
+    </w:p>
+    <w:p>
+      <w:r>
+        <w:t xml:space="preserve">Где </w:t>
+      </w:r>
+      <w:r>
+        <w:rPr>
+          <w:rFonts w:eastAsia="Times New Roman"/>
+          <w:position w:val="-12"/>
+        </w:rPr>
+        <w:object w:dxaOrig="285" w:dyaOrig="375">
+          <v:shape id="_x0000_i1033" type="#_x0000_t75" style="width:14.25pt;height:18.75pt" o:ole="" fillcolor="window">
+            <v:imagedata r:id="rId24" o:title=""/>
+          </v:shape>
+          <o:OLEObject Type="Embed" ProgID="Equation.3" ShapeID="_x0000_i1033" DrawAspect="Content" ObjectID="_1743960948" r:id="rId25"/>
+        </w:object>
+      </w:r>
+      <w:r>
+        <w:t xml:space="preserve"> = 0,8 - зависит от вида светопропускающего материала;</w:t>
+      </w:r>
+    </w:p>
+    <w:p>
+      <w:r>
+        <w:rPr>
+          <w:position w:val="-12"/>
+        </w:rPr>
+        <w:object w:dxaOrig="315" w:dyaOrig="375">
+          <v:shape id="_x0000_i1034" type="#_x0000_t75" style="width:15.75pt;height:18.75pt" o:ole="" fillcolor="window">
+            <v:imagedata r:id="rId26" o:title=""/>
+          </v:shape>
+          <o:OLEObject Type="Embed" ProgID="Equation.3" ShapeID="_x0000_i1034" DrawAspect="Content" ObjectID="_1743960949" r:id="rId27"/>
+        </w:object>
+      </w:r>
+      <w:r>
+        <w:t xml:space="preserve"> = 0,6 - зависит от вида проема;</w:t>
+      </w:r>
+    </w:p>
+    <w:p>
+      <w:r>
+        <w:rPr>
+          <w:position w:val="-12"/>
+        </w:rPr>
+        <w:object w:dxaOrig="315" w:dyaOrig="375">
+          <v:shape id="_x0000_i1035" type="#_x0000_t75" style="width:15.75pt;height:18.75pt" o:ole="" fillcolor="window">
+            <v:imagedata r:id="rId28" o:title=""/>
+          </v:shape>
+          <o:OLEObject Type="Embed" ProgID="Equation.3" ShapeID="_x0000_i1035" DrawAspect="Content" ObjectID="_1743960950" r:id="rId29"/>
+        </w:object>
+      </w:r>
+      <w:r>
+        <w:t xml:space="preserve"> = 0,7 - зависит от степени загрязнения светопропускающего материала;</w:t>
+      </w:r>
+    </w:p>
+    <w:p>
+      <w:r>
+        <w:rPr>
+          <w:position w:val="-12"/>
+        </w:rPr>
+        <w:object w:dxaOrig="315" w:dyaOrig="375">
+          <v:shape id="_x0000_i1036" type="#_x0000_t75" style="width:15.75pt;height:18.75pt" o:ole="" fillcolor="window">
+            <v:imagedata r:id="rId30" o:title=""/>
+          </v:shape>
+          <o:OLEObject Type="Embed" ProgID="Equation.3" ShapeID="_x0000_i1036" DrawAspect="Content" ObjectID="_1743960951" r:id="rId31"/>
+        </w:object>
+      </w:r>
+      <w:r>
+        <w:t xml:space="preserve"> = 0,8 - зависит от несущих конструкций. </w:t>
+      </w:r>
+    </w:p>
+    <w:p>
+      <w:r>
+        <w:rPr>
+          <w:position w:val="-12"/>
+        </w:rPr>
+        <w:object w:dxaOrig="2925" w:dyaOrig="405">
+          <v:shape id="_x0000_i1037" type="#_x0000_t75" style="width:146.25pt;height:20.25pt" o:ole="" fillcolor="window">
+            <v:imagedata r:id="rId32" o:title=""/>
+          </v:shape>
+          <o:OLEObject Type="Embed" ProgID="Equation.3" ShapeID="_x0000_i1037" DrawAspect="Content" ObjectID="_1743960952" r:id="rId33"/>
+        </w:object>
+      </w:r>
+    </w:p>
+    <w:p>
+      <w:r>
+        <w:t>Площадь окон</w:t>
+      </w:r>
+    </w:p>
+    <w:p>
+      <w:r>
+        <w:rPr>
+          <w:position w:val="-28"/>
+        </w:rPr>
+        <w:object w:dxaOrig="3120" w:dyaOrig="660">
+          <v:shape id="_x0000_i1070" type="#_x0000_t75" style="width:215.25pt;height:45.75pt" o:ole="" fillcolor="window">
+            <v:imagedata r:id="rId34" o:title=""/>
+          </v:shape>
+          <o:OLEObject Type="Embed" ProgID="Equation.3" ShapeID="_x0000_i1070" DrawAspect="Content" ObjectID="_1743960953" r:id="rId35"/>
+        </w:object>
+      </w:r>
+      <w:r>
+        <w:t>.</w:t>
+      </w:r>
+    </w:p>
+    <w:p>
+      <w:r>
+        <w:t>Для естественного освещения необходимо 8 окна размером 3 м</w:t>
+      </w:r>
+      <w:r>
+        <w:rPr>
+          <w:vertAlign w:val="superscript"/>
+        </w:rPr>
+        <w:t>2</w:t>
+      </w:r>
+      <w:r>
+        <w:t>, в этом случае общая площадь световых проемов составит 24 м</w:t>
+      </w:r>
+      <w:r>
+        <w:rPr>
+          <w:vertAlign w:val="superscript"/>
+        </w:rPr>
+        <w:t>2</w:t>
+      </w:r>
+      <w:r>
+        <w:t>.</w:t>
+      </w:r>
+    </w:p>
+    <w:p>
+      <w:r>
+        <w:t>Расчет искусственного освещения.</w:t>
+      </w:r>
+    </w:p>
+    <w:p>
+      <w:r>
+        <w:t>Используются потолочно-люминисцентные светильники на высоте 3.6м</w:t>
+      </w:r>
+    </w:p>
+    <w:p>
+      <w:r>
+        <w:t>Индекс помещения:</w:t>
+      </w:r>
+    </w:p>
+    <w:p>
+      <w:r>
+        <w:rPr>
+          <w:position w:val="-28"/>
+        </w:rPr>
+        <w:object w:dxaOrig="3159" w:dyaOrig="660">
+          <v:shape id="_x0000_i1075" type="#_x0000_t75" style="width:182.25pt;height:37.5pt" o:ole="" fillcolor="window">
+            <v:imagedata r:id="rId36" o:title=""/>
+          </v:shape>
+          <o:OLEObject Type="Embed" ProgID="Equation.3" ShapeID="_x0000_i1075" DrawAspect="Content" ObjectID="_1743960954" r:id="rId37"/>
+        </w:object>
+      </w:r>
+      <w:r>
+        <w:t>,</w:t>
+      </w:r>
+      <w:r>
+        <w:t xml:space="preserve"> (6.3)</w:t>
+      </w:r>
+    </w:p>
+    <w:p>
+      <w:r>
+        <w:t>Требуемое количество ламп:</w:t>
+      </w:r>
+      <w:bookmarkStart w:id="6" w:name="_GoBack"/>
+      <w:bookmarkEnd w:id="6"/>
+    </w:p>
+    <w:p>
+      <w:r>
+        <w:object w:dxaOrig="2085" w:dyaOrig="825">
+          <v:shape id="_x0000_i1040" type="#_x0000_t75" style="width:104.25pt;height:41.25pt" o:ole="" fillcolor="window">
+            <v:imagedata r:id="rId38" o:title=""/>
+          </v:shape>
+          <o:OLEObject Type="Embed" ProgID="Equation.3" ShapeID="_x0000_i1040" DrawAspect="Content" ObjectID="_1743960955" r:id="rId39"/>
+        </w:object>
+      </w:r>
+      <w:r>
+        <w:t>,</w:t>
+      </w:r>
+      <w:r>
+        <w:t xml:space="preserve"> (6.4)</w:t>
+      </w:r>
+    </w:p>
+    <w:p>
+      <w:r>
+        <w:t xml:space="preserve">Принимаем освещенность </w:t>
+      </w:r>
+      <w:r>
+        <w:rPr>
+          <w:i/>
+          <w:lang w:val="en-US"/>
+        </w:rPr>
+        <w:t>E</w:t>
+      </w:r>
+      <w:r>
+        <w:t>=600 лк - нормативное значение освещенности по СНиП 23.05-95</w:t>
+      </w:r>
+    </w:p>
+    <w:p>
+      <w:pPr>
+        <w:rPr>
+          <w:rFonts w:eastAsia="Times New Roman"/>
+          <w:lang w:eastAsia="ru-RU"/>
+        </w:rPr>
+      </w:pPr>
+      <w:r>
+        <w:rPr>
+          <w:rFonts w:eastAsia="Times New Roman"/>
+          <w:i/>
+          <w:lang w:eastAsia="ru-RU"/>
+        </w:rPr>
+        <w:t>S</w:t>
+      </w:r>
+      <w:r>
+        <w:rPr>
+          <w:rFonts w:eastAsia="Times New Roman"/>
+          <w:i/>
+          <w:vertAlign w:val="subscript"/>
+          <w:lang w:eastAsia="ru-RU"/>
+        </w:rPr>
+        <w:t>n</w:t>
+      </w:r>
+      <w:r>
+        <w:rPr>
+          <w:rFonts w:eastAsia="Times New Roman"/>
+          <w:lang w:eastAsia="ru-RU"/>
+        </w:rPr>
+        <w:t xml:space="preserve"> - площадь помещения 117 м</w:t>
+      </w:r>
+      <w:r>
+        <w:rPr>
+          <w:rFonts w:eastAsia="Times New Roman"/>
+          <w:vertAlign w:val="superscript"/>
+          <w:lang w:eastAsia="ru-RU"/>
+        </w:rPr>
+        <w:t>2</w:t>
+      </w:r>
+      <w:r>
+        <w:rPr>
+          <w:rFonts w:eastAsia="Times New Roman"/>
+          <w:lang w:eastAsia="ru-RU"/>
+        </w:rPr>
+        <w:t>;</w:t>
+      </w:r>
+    </w:p>
+    <w:p>
+      <w:pPr>
+        <w:rPr>
+          <w:rFonts w:eastAsia="Times New Roman"/>
+          <w:lang w:eastAsia="ru-RU"/>
+        </w:rPr>
+      </w:pPr>
+      <w:r>
+        <w:rPr>
+          <w:rFonts w:eastAsia="Times New Roman"/>
+          <w:i/>
+          <w:lang w:val="en-US" w:eastAsia="ru-RU"/>
+        </w:rPr>
+        <w:lastRenderedPageBreak/>
+        <w:t>k</w:t>
+      </w:r>
+      <w:r>
+        <w:rPr>
+          <w:rFonts w:eastAsia="Times New Roman"/>
+          <w:lang w:eastAsia="ru-RU"/>
+        </w:rPr>
+        <w:t xml:space="preserve"> = 1,5 - коэффициент запаса, учитывающий старение ламп.</w:t>
+      </w:r>
+    </w:p>
+    <w:p>
+      <w:pPr>
+        <w:rPr>
+          <w:rFonts w:eastAsia="Times New Roman"/>
+          <w:lang w:eastAsia="ru-RU"/>
+        </w:rPr>
+      </w:pPr>
+      <w:r>
+        <w:rPr>
+          <w:rFonts w:eastAsia="Times New Roman"/>
+          <w:lang w:eastAsia="ru-RU"/>
+        </w:rPr>
+        <w:t xml:space="preserve">Для рассчитанного индекса </w:t>
+      </w:r>
+      <w:r>
+        <w:rPr>
+          <w:rFonts w:eastAsia="Times New Roman"/>
+          <w:i/>
+          <w:lang w:val="en-US" w:eastAsia="ru-RU"/>
+        </w:rPr>
+        <w:t>i</w:t>
+      </w:r>
+      <w:r>
+        <w:rPr>
+          <w:rFonts w:eastAsia="Times New Roman"/>
+          <w:lang w:eastAsia="ru-RU"/>
+        </w:rPr>
+        <w:t xml:space="preserve"> коэффициент использования светового потока </w:t>
+      </w:r>
+      <w:r>
+        <w:rPr>
+          <w:rFonts w:eastAsia="Times New Roman"/>
+          <w:position w:val="-4"/>
+          <w:lang w:eastAsia="ru-RU"/>
+        </w:rPr>
+        <w:object w:dxaOrig="285" w:dyaOrig="315">
+          <v:shape id="_x0000_i1041" type="#_x0000_t75" style="width:14.25pt;height:15.75pt" o:ole="" fillcolor="window">
+            <v:imagedata r:id="rId40" o:title=""/>
+          </v:shape>
+          <o:OLEObject Type="Embed" ProgID="Equation.3" ShapeID="_x0000_i1041" DrawAspect="Content" ObjectID="_1743960956" r:id="rId41"/>
+        </w:object>
+      </w:r>
+      <w:r>
+        <w:rPr>
+          <w:rFonts w:eastAsia="Times New Roman"/>
+          <w:lang w:eastAsia="ru-RU"/>
+        </w:rPr>
+        <w:t>= 0,5.</w:t>
+      </w:r>
+    </w:p>
+    <w:p>
+      <w:pPr>
+        <w:rPr>
+          <w:rFonts w:eastAsia="Times New Roman"/>
+          <w:lang w:eastAsia="ru-RU"/>
+        </w:rPr>
+      </w:pPr>
+      <w:r>
+        <w:rPr>
+          <w:rFonts w:eastAsia="Times New Roman"/>
+          <w:lang w:eastAsia="ru-RU"/>
+        </w:rPr>
+        <w:t>Отношение средней освещенности к минимальной:</w:t>
+      </w:r>
+    </w:p>
+    <w:p>
+      <w:pPr>
+        <w:rPr>
+          <w:rFonts w:eastAsia="Times New Roman"/>
+          <w:lang w:eastAsia="ru-RU"/>
+        </w:rPr>
+      </w:pPr>
+      <w:r>
+        <w:rPr>
+          <w:rFonts w:eastAsia="Times New Roman"/>
+          <w:position w:val="-30"/>
+          <w:lang w:eastAsia="ru-RU"/>
+        </w:rPr>
+        <w:object w:dxaOrig="1420" w:dyaOrig="720">
+          <v:shape id="_x0000_i1042" type="#_x0000_t75" style="width:105pt;height:52.5pt" o:ole="" fillcolor="window">
+            <v:imagedata r:id="rId42" o:title=""/>
+          </v:shape>
+          <o:OLEObject Type="Embed" ProgID="Equation.3" ShapeID="_x0000_i1042" DrawAspect="Content" ObjectID="_1743960957" r:id="rId43"/>
+        </w:object>
+      </w:r>
+      <w:r>
+        <w:rPr>
+          <w:rFonts w:eastAsia="Times New Roman"/>
+          <w:lang w:eastAsia="ru-RU"/>
+        </w:rPr>
+        <w:t>.</w:t>
+      </w:r>
+    </w:p>
+    <w:p>
+      <w:pPr>
+        <w:rPr>
+          <w:rFonts w:eastAsia="Times New Roman"/>
+          <w:lang w:eastAsia="ru-RU"/>
+        </w:rPr>
+      </w:pPr>
+      <w:r>
+        <w:t>Светильники типа ЛПО 0,1-1, лампа ЛБ-36-0,001, световой поток ламп Ф=5000 лк</w:t>
+      </w:r>
+      <w:r>
+        <w:rPr>
+          <w:rFonts w:eastAsia="Times New Roman"/>
+          <w:lang w:eastAsia="ru-RU"/>
+        </w:rPr>
+        <w:t xml:space="preserve"> </w:t>
+      </w:r>
+    </w:p>
+    <w:p>
+      <w:pPr>
+        <w:rPr>
+          <w:rFonts w:eastAsia="Times New Roman"/>
+          <w:lang w:eastAsia="ru-RU"/>
+        </w:rPr>
+      </w:pPr>
+      <w:r>
+        <w:rPr>
+          <w:rFonts w:eastAsia="Times New Roman"/>
+          <w:position w:val="-28"/>
+          <w:lang w:eastAsia="ru-RU"/>
+        </w:rPr>
+        <w:object w:dxaOrig="2780" w:dyaOrig="660">
+          <v:shape id="_x0000_i1067" type="#_x0000_t75" style="width:173.25pt;height:41.25pt" o:ole="" fillcolor="window">
+            <v:imagedata r:id="rId44" o:title=""/>
+          </v:shape>
+          <o:OLEObject Type="Embed" ProgID="Equation.3" ShapeID="_x0000_i1067" DrawAspect="Content" ObjectID="_1743960958" r:id="rId45"/>
+        </w:object>
+      </w:r>
+    </w:p>
+    <w:p>
+      <w:r>
+        <w:t>Количество светильников в помещении пункта управления 47 шт.</w:t>
+      </w:r>
+    </w:p>
+    <w:p>
+      <w:r>
+        <w:t xml:space="preserve">Отопление. </w:t>
+      </w:r>
+    </w:p>
+    <w:p>
+      <w:r>
+        <w:t>В соответствии со СНиП 2.04.05-91 системы отопления необходимо предусматривать в зданиях, расположенных с наружной зимней четной температурой по параметрам Б ниже 5°С. Для отопления предусматриваются водные, паровые или воздушные системы.</w:t>
+      </w:r>
+    </w:p>
+    <w:p>
+      <w:r>
+        <w:t>Электробезопасность. В соответствии с ПУЭ помещение пункта управления относится к классу - без повышенной опасности (сухие, беспыльные помещения с нормальной температурой воздуха и изолирующими деревянными полами).</w:t>
+      </w:r>
+    </w:p>
+    <w:p>
+      <w:r>
+        <w:t>Охрана воздушного бассейна.</w:t>
+      </w:r>
+    </w:p>
+    <w:p>
+      <w:r>
+        <w:t>Очистка всех сдувок или продувок азотом, содержащих окись этилена, производятся через скруббер № 34, орошаемый водой.</w:t>
+      </w:r>
+    </w:p>
+    <w:p>
+      <w:r>
+        <w:t>Очистка всех сдувок или продувок азотом, содержащих аммиак, производятся по отдельному коллектору сдувок через скруббер № 48.</w:t>
+      </w:r>
+    </w:p>
+    <w:p>
+      <w:r>
+        <w:t>Аппараты блока синтеза при аварийных случаях опорожняются в емкость №21/1, а давление из них стравливается в скруббер № 48, орошаемый водой.</w:t>
+      </w:r>
+    </w:p>
+    <w:p>
+      <w:r>
+        <w:t>Все аппараты, работающие под давлением, имеют линии сдувок в скрубберы №№ 34, 48.</w:t>
+      </w:r>
+    </w:p>
+    <w:p>
+      <w:r>
+        <w:lastRenderedPageBreak/>
+        <w:t>Товарный продукт в емкостях склада готовой продукции хранится под азотной подушкой.</w:t>
+      </w:r>
+    </w:p>
+    <w:p>
+      <w:r>
+        <w:t>Вентиляционные выбросы от местных отсосов очищаются в специальном скруббере № 115, орошаемом водой.</w:t>
+      </w:r>
+    </w:p>
+    <w:p>
+      <w:r>
+        <w:t>Вентиляционные выбросы от вытяжных вентсистем производятся через стояк высотой 20 м.</w:t>
+      </w:r>
     </w:p>
     <w:p>
       <w:pPr>
@@ -7605,19 +8374,11 @@
       <w:r>
         <w:softHyphen/>
       </w:r>
-      <w:proofErr w:type="spellStart"/>
       <w:r>
         <w:rPr>
           <w:vertAlign w:val="subscript"/>
         </w:rPr>
-        <w:t>стр</w:t>
-      </w:r>
-      <w:proofErr w:type="spellEnd"/>
-      <w:r>
-        <w:rPr>
-          <w:vertAlign w:val="subscript"/>
-        </w:rPr>
-        <w:t xml:space="preserve"> </w:t>
+        <w:t xml:space="preserve">стр </w:t>
       </w:r>
       <w:r>
         <w:t xml:space="preserve">– объем готовой продукции, </w:t>
@@ -7700,19 +8461,11 @@
       <w:r>
         <w:softHyphen/>
       </w:r>
-      <w:proofErr w:type="spellStart"/>
       <w:r>
         <w:rPr>
           <w:vertAlign w:val="subscript"/>
         </w:rPr>
-        <w:t>пф</w:t>
-      </w:r>
-      <w:proofErr w:type="spellEnd"/>
-      <w:r>
-        <w:rPr>
-          <w:vertAlign w:val="subscript"/>
-        </w:rPr>
-        <w:t xml:space="preserve"> </w:t>
+        <w:t xml:space="preserve">пф </w:t>
       </w:r>
       <w:r>
         <w:softHyphen/>
@@ -8372,7 +9125,6 @@
           <w:rFonts w:eastAsiaTheme="minorEastAsia"/>
         </w:rPr>
       </w:pPr>
-      <w:proofErr w:type="spellStart"/>
       <w:r>
         <w:rPr>
           <w:rFonts w:eastAsiaTheme="minorEastAsia"/>
@@ -8384,15 +9136,7 @@
           <w:rFonts w:eastAsiaTheme="minorEastAsia"/>
           <w:vertAlign w:val="subscript"/>
         </w:rPr>
-        <w:t>зак</w:t>
-      </w:r>
-      <w:proofErr w:type="spellEnd"/>
-      <w:r>
-        <w:rPr>
-          <w:rFonts w:eastAsiaTheme="minorEastAsia"/>
-          <w:vertAlign w:val="subscript"/>
-        </w:rPr>
-        <w:t xml:space="preserve"> </w:t>
+        <w:t xml:space="preserve">зак </w:t>
       </w:r>
       <w:r>
         <w:rPr>
@@ -8578,14 +9322,7 @@
         <w:rPr>
           <w:rFonts w:eastAsiaTheme="minorEastAsia"/>
         </w:rPr>
-        <w:t xml:space="preserve">Где </w:t>
-      </w:r>
-      <w:proofErr w:type="spellStart"/>
-      <w:r>
-        <w:rPr>
-          <w:rFonts w:eastAsiaTheme="minorEastAsia"/>
-        </w:rPr>
-        <w:t>М</w:t>
+        <w:t>Где М</w:t>
       </w:r>
       <w:r>
         <w:rPr>
@@ -8594,7 +9331,6 @@
         </w:rPr>
         <w:t>затр</w:t>
       </w:r>
-      <w:proofErr w:type="spellEnd"/>
       <w:r>
         <w:rPr>
           <w:rFonts w:eastAsiaTheme="minorEastAsia"/>
@@ -8822,14 +9558,7 @@
         <w:rPr>
           <w:rFonts w:eastAsiaTheme="minorEastAsia"/>
         </w:rPr>
-        <w:t xml:space="preserve"> и </w:t>
-      </w:r>
-      <w:proofErr w:type="spellStart"/>
-      <w:r>
-        <w:rPr>
-          <w:rFonts w:eastAsiaTheme="minorEastAsia"/>
-        </w:rPr>
-        <w:t>НР</w:t>
+        <w:t xml:space="preserve"> и НР</w:t>
       </w:r>
       <w:r>
         <w:rPr>
@@ -8838,7 +9567,6 @@
         </w:rPr>
         <w:t>к</w:t>
       </w:r>
-      <w:proofErr w:type="spellEnd"/>
       <w:r>
         <w:rPr>
           <w:rFonts w:eastAsiaTheme="minorEastAsia"/>
@@ -9400,14 +10128,7 @@
         <w:rPr>
           <w:rFonts w:eastAsiaTheme="minorEastAsia"/>
         </w:rPr>
-        <w:t xml:space="preserve">Где </w:t>
-      </w:r>
-      <w:proofErr w:type="spellStart"/>
-      <w:r>
-        <w:rPr>
-          <w:rFonts w:eastAsiaTheme="minorEastAsia"/>
-        </w:rPr>
-        <w:t>Д</w:t>
+        <w:t>Где Д</w:t>
       </w:r>
       <w:r>
         <w:rPr>
@@ -9416,7 +10137,6 @@
         </w:rPr>
         <w:t>др</w:t>
       </w:r>
-      <w:proofErr w:type="spellEnd"/>
       <w:r>
         <w:rPr>
           <w:rFonts w:eastAsiaTheme="minorEastAsia"/>
@@ -9559,7 +10279,6 @@
           <w:rFonts w:eastAsiaTheme="minorEastAsia"/>
         </w:rPr>
       </w:pPr>
-      <w:proofErr w:type="spellStart"/>
       <w:r>
         <w:rPr>
           <w:rFonts w:eastAsiaTheme="minorEastAsia"/>
@@ -9573,7 +10292,6 @@
         </w:rPr>
         <w:t>вр</w:t>
       </w:r>
-      <w:proofErr w:type="spellEnd"/>
       <w:r>
         <w:rPr>
           <w:rFonts w:eastAsiaTheme="minorEastAsia"/>
@@ -10006,14 +10724,7 @@
         <w:rPr>
           <w:rFonts w:eastAsiaTheme="minorEastAsia"/>
         </w:rPr>
-        <w:t xml:space="preserve">Где </w:t>
-      </w:r>
-      <w:proofErr w:type="spellStart"/>
-      <w:r>
-        <w:rPr>
-          <w:rFonts w:eastAsiaTheme="minorEastAsia"/>
-        </w:rPr>
-        <w:t>Н</w:t>
+        <w:t>Где Н</w:t>
       </w:r>
       <w:r>
         <w:rPr>
@@ -10028,7 +10739,6 @@
         </w:rPr>
         <w:t>пр</w:t>
       </w:r>
-      <w:proofErr w:type="spellEnd"/>
       <w:r>
         <w:rPr>
           <w:rFonts w:eastAsiaTheme="minorEastAsia"/>
@@ -12264,7 +12974,6 @@
         </w:rPr>
         <w:t xml:space="preserve">Произведение </w:t>
       </w:r>
-      <w:proofErr w:type="spellStart"/>
       <w:r>
         <w:rPr>
           <w:rFonts w:eastAsiaTheme="minorEastAsia"/>
@@ -12272,7 +12981,6 @@
         </w:rPr>
         <w:t>ft</w:t>
       </w:r>
-      <w:proofErr w:type="spellEnd"/>
       <w:r>
         <w:rPr>
           <w:rFonts w:eastAsiaTheme="minorEastAsia"/>
@@ -13905,21 +14613,7 @@
               <w:rPr>
                 <w:rFonts w:eastAsiaTheme="minorEastAsia"/>
               </w:rPr>
-              <w:t xml:space="preserve">Ед. </w:t>
-            </w:r>
-            <w:proofErr w:type="spellStart"/>
-            <w:r>
-              <w:rPr>
-                <w:rFonts w:eastAsiaTheme="minorEastAsia"/>
-              </w:rPr>
-              <w:t>измер</w:t>
-            </w:r>
-            <w:proofErr w:type="spellEnd"/>
-            <w:r>
-              <w:rPr>
-                <w:rFonts w:eastAsiaTheme="minorEastAsia"/>
-              </w:rPr>
-              <w:t>.</w:t>
+              <w:t>Ед. измер.</w:t>
             </w:r>
           </w:p>
         </w:tc>
@@ -18611,7 +19305,6 @@
                 <w:lang w:val="en-US"/>
               </w:rPr>
             </w:pPr>
-            <w:proofErr w:type="spellStart"/>
             <w:r>
               <w:rPr>
                 <w:rFonts w:eastAsiaTheme="minorEastAsia"/>
@@ -18619,7 +19312,6 @@
               </w:rPr>
               <w:t>ft</w:t>
             </w:r>
-            <w:proofErr w:type="spellEnd"/>
           </w:p>
         </w:tc>
         <w:tc>
@@ -19759,14 +20451,7 @@
         <w:rPr>
           <w:rFonts w:eastAsiaTheme="minorEastAsia"/>
         </w:rPr>
-        <w:t xml:space="preserve">где </w:t>
-      </w:r>
-      <w:proofErr w:type="spellStart"/>
-      <w:r>
-        <w:rPr>
-          <w:rFonts w:eastAsiaTheme="minorEastAsia"/>
-        </w:rPr>
-        <w:t>О</w:t>
+        <w:t>где О</w:t>
       </w:r>
       <w:r>
         <w:rPr>
@@ -19775,7 +20460,6 @@
         </w:rPr>
         <w:t>фнг</w:t>
       </w:r>
-      <w:proofErr w:type="spellEnd"/>
       <w:r>
         <w:rPr>
           <w:rFonts w:eastAsiaTheme="minorEastAsia"/>
@@ -19908,7 +20592,6 @@
           <w:rFonts w:eastAsiaTheme="minorEastAsia"/>
         </w:rPr>
       </w:pPr>
-      <w:proofErr w:type="spellStart"/>
       <w:r>
         <w:rPr>
           <w:rFonts w:eastAsiaTheme="minorEastAsia"/>
@@ -19922,7 +20605,6 @@
         </w:rPr>
         <w:t>фност</w:t>
       </w:r>
-      <w:proofErr w:type="spellEnd"/>
       <w:r>
         <w:rPr>
           <w:rFonts w:eastAsiaTheme="minorEastAsia"/>
@@ -19931,7 +20613,6 @@
       </w:r>
     </w:p>
     <w:p>
-      <w:proofErr w:type="spellStart"/>
       <w:r>
         <w:t>О</w:t>
       </w:r>
@@ -19941,7 +20622,6 @@
         </w:rPr>
         <w:t>фвыб</w:t>
       </w:r>
-      <w:proofErr w:type="spellEnd"/>
       <w:r>
         <w:t xml:space="preserve"> - стоимость выбывших основных фондов;</w:t>
       </w:r>
@@ -20167,11 +20847,7 @@
         <w:t>a</w:t>
       </w:r>
       <w:r>
-        <w:t>) Коэффициент поступления (</w:t>
-      </w:r>
-      <w:proofErr w:type="spellStart"/>
-      <w:r>
-        <w:t>К</w:t>
+        <w:t>) Коэффициент поступления (К</w:t>
       </w:r>
       <w:r>
         <w:rPr>
@@ -20179,7 +20855,6 @@
         </w:rPr>
         <w:t>пост</w:t>
       </w:r>
-      <w:proofErr w:type="spellEnd"/>
       <w:r>
         <w:t>) определяет отношение стоимости вновь поступивших основных фондов. к стоимости основных фондов. на конец отчетного периода.</w:t>
       </w:r>
@@ -20468,14 +21143,7 @@
         <w:rPr>
           <w:rFonts w:eastAsiaTheme="minorEastAsia"/>
         </w:rPr>
-        <w:t>) Коэффициент выбытия (</w:t>
-      </w:r>
-      <w:proofErr w:type="spellStart"/>
-      <w:r>
-        <w:rPr>
-          <w:rFonts w:eastAsiaTheme="minorEastAsia"/>
-        </w:rPr>
-        <w:t>К</w:t>
+        <w:t>) Коэффициент выбытия (К</w:t>
       </w:r>
       <w:r>
         <w:rPr>
@@ -20484,7 +21152,6 @@
         </w:rPr>
         <w:t>выб</w:t>
       </w:r>
-      <w:proofErr w:type="spellEnd"/>
       <w:r>
         <w:rPr>
           <w:rFonts w:eastAsiaTheme="minorEastAsia"/>
@@ -20782,21 +21449,7 @@
         <w:rPr>
           <w:rFonts w:eastAsiaTheme="minorEastAsia"/>
         </w:rPr>
-        <w:t>) Коэффициент интенсивности обновления (</w:t>
-      </w:r>
-      <w:proofErr w:type="spellStart"/>
-      <w:r>
-        <w:rPr>
-          <w:rFonts w:eastAsiaTheme="minorEastAsia"/>
-        </w:rPr>
-        <w:t>Кин</w:t>
-      </w:r>
-      <w:proofErr w:type="spellEnd"/>
-      <w:r>
-        <w:rPr>
-          <w:rFonts w:eastAsiaTheme="minorEastAsia"/>
-        </w:rPr>
-        <w:t>)</w:t>
+        <w:t>) Коэффициент интенсивности обновления (Кин)</w:t>
       </w:r>
     </w:p>
     <w:p>
@@ -21533,14 +22186,7 @@
         <w:rPr>
           <w:rFonts w:eastAsiaTheme="minorEastAsia"/>
         </w:rPr>
-        <w:t>а) Фондоотдача (</w:t>
-      </w:r>
-      <w:proofErr w:type="spellStart"/>
-      <w:r>
-        <w:rPr>
-          <w:rFonts w:eastAsiaTheme="minorEastAsia"/>
-        </w:rPr>
-        <w:t>Ф</w:t>
+        <w:t>а) Фондоотдача (Ф</w:t>
       </w:r>
       <w:r>
         <w:rPr>
@@ -21549,7 +22195,6 @@
         </w:rPr>
         <w:t>о</w:t>
       </w:r>
-      <w:proofErr w:type="spellEnd"/>
       <w:r>
         <w:rPr>
           <w:rFonts w:eastAsiaTheme="minorEastAsia"/>
@@ -21917,21 +22562,7 @@
         <w:rPr>
           <w:rFonts w:eastAsiaTheme="minorEastAsia"/>
         </w:rPr>
-        <w:t>Рентабельность основных фондов. (</w:t>
-      </w:r>
-      <w:proofErr w:type="spellStart"/>
-      <w:r>
-        <w:rPr>
-          <w:rFonts w:eastAsiaTheme="minorEastAsia"/>
-        </w:rPr>
-        <w:t>Роф</w:t>
-      </w:r>
-      <w:proofErr w:type="spellEnd"/>
-      <w:r>
-        <w:rPr>
-          <w:rFonts w:eastAsiaTheme="minorEastAsia"/>
-        </w:rPr>
-        <w:t xml:space="preserve">) - частное от деления прибыли от основной деятельности на среднегодовую стоимость основных фондов. Факторный анализ изменения объема выпускаемой продукции </w:t>
+        <w:t xml:space="preserve">Рентабельность основных фондов. (Роф) - частное от деления прибыли от основной деятельности на среднегодовую стоимость основных фондов. Факторный анализ изменения объема выпускаемой продукции </w:t>
       </w:r>
       <w:r>
         <w:rPr>
@@ -22138,29 +22769,14 @@
         <w:rPr>
           <w:rFonts w:eastAsiaTheme="minorEastAsia"/>
         </w:rPr>
-        <w:t>За счет изменения среднегодовой стоимости основных фондов (</w:t>
-      </w:r>
-      <w:proofErr w:type="spellStart"/>
-      <w:r>
-        <w:rPr>
-          <w:rFonts w:eastAsiaTheme="minorEastAsia"/>
-        </w:rPr>
-        <w:t>Ф</w:t>
+        <w:t>За счет изменения среднегодовой стоимости основных фондов (Ф</w:t>
       </w:r>
       <w:r>
         <w:rPr>
           <w:rFonts w:eastAsiaTheme="minorEastAsia"/>
           <w:vertAlign w:val="subscript"/>
         </w:rPr>
-        <w:t>о</w:t>
-      </w:r>
-      <w:proofErr w:type="spellEnd"/>
-      <w:r>
-        <w:rPr>
-          <w:rFonts w:eastAsiaTheme="minorEastAsia"/>
-          <w:vertAlign w:val="subscript"/>
-        </w:rPr>
-        <w:t xml:space="preserve"> </w:t>
+        <w:t xml:space="preserve">о </w:t>
       </w:r>
       <w:r>
         <w:rPr>
@@ -23028,42 +23644,54 @@
     </w:p>
     <w:p>
       <w:r>
-        <w:t>1) Коэффициент закрепления оборотных средств (</w:t>
-      </w:r>
-      <w:proofErr w:type="spellStart"/>
+        <w:t>1) Коэффициент закрепления оборотных средств (К</w:t>
+      </w:r>
+      <w:r>
+        <w:softHyphen/>
+      </w:r>
+      <w:r>
+        <w:rPr>
+          <w:vertAlign w:val="subscript"/>
+        </w:rPr>
+        <w:t>з</w:t>
+      </w:r>
+      <w:r>
+        <w:t>) характеризует сумму среднего остатка оборотного капитала, приходящегося на один рубль выручки от реализации</w:t>
+      </w:r>
+    </w:p>
+    <w:p>
       <w:r>
         <w:t>К</w:t>
       </w:r>
       <w:r>
-        <w:softHyphen/>
-      </w:r>
-      <w:r>
         <w:rPr>
           <w:vertAlign w:val="subscript"/>
         </w:rPr>
         <w:t>з</w:t>
       </w:r>
-      <w:proofErr w:type="spellEnd"/>
-      <w:r>
-        <w:t>) характеризует сумму среднего остатка оборотного капитала, приходящегося на один рубль выручки от реализации</w:t>
-      </w:r>
-    </w:p>
-    <w:p>
-      <w:proofErr w:type="spellStart"/>
-      <w:r>
-        <w:t>К</w:t>
+      <w:r>
+        <w:t xml:space="preserve"> = О</w:t>
       </w:r>
       <w:r>
         <w:rPr>
           <w:vertAlign w:val="subscript"/>
         </w:rPr>
-        <w:t>з</w:t>
-      </w:r>
-      <w:proofErr w:type="spellEnd"/>
-      <w:r>
-        <w:t xml:space="preserve"> = </w:t>
-      </w:r>
-      <w:proofErr w:type="spellStart"/>
+        <w:t>бс</w:t>
+      </w:r>
+      <w:r>
+        <w:t>/Р</w:t>
+      </w:r>
+      <w:r>
+        <w:rPr>
+          <w:vertAlign w:val="subscript"/>
+        </w:rPr>
+        <w:t>п</w:t>
+      </w:r>
+      <w:r>
+        <w:t>, где</w:t>
+      </w:r>
+    </w:p>
+    <w:p>
       <w:r>
         <w:t>О</w:t>
       </w:r>
@@ -23073,37 +23701,6 @@
         </w:rPr>
         <w:t>бс</w:t>
       </w:r>
-      <w:proofErr w:type="spellEnd"/>
-      <w:r>
-        <w:t>/</w:t>
-      </w:r>
-      <w:proofErr w:type="spellStart"/>
-      <w:r>
-        <w:t>Р</w:t>
-      </w:r>
-      <w:r>
-        <w:rPr>
-          <w:vertAlign w:val="subscript"/>
-        </w:rPr>
-        <w:t>п</w:t>
-      </w:r>
-      <w:proofErr w:type="spellEnd"/>
-      <w:r>
-        <w:t>, где</w:t>
-      </w:r>
-    </w:p>
-    <w:p>
-      <w:proofErr w:type="spellStart"/>
-      <w:r>
-        <w:t>О</w:t>
-      </w:r>
-      <w:r>
-        <w:rPr>
-          <w:vertAlign w:val="subscript"/>
-        </w:rPr>
-        <w:t>бс</w:t>
-      </w:r>
-      <w:proofErr w:type="spellEnd"/>
       <w:r>
         <w:t xml:space="preserve"> – среднегодовая сумма оборотных средств предприятия.</w:t>
       </w:r>
@@ -23568,11 +24165,7 @@
     </w:p>
     <w:p>
       <w:r>
-        <w:t>2) Коэффициент оборачиваемости оборотных средств (</w:t>
-      </w:r>
-      <w:proofErr w:type="spellStart"/>
-      <w:r>
-        <w:t>К</w:t>
+        <w:t>2) Коэффициент оборачиваемости оборотных средств (К</w:t>
       </w:r>
       <w:r>
         <w:rPr>
@@ -23580,7 +24173,6 @@
         </w:rPr>
         <w:t>об</w:t>
       </w:r>
-      <w:proofErr w:type="spellEnd"/>
       <w:r>
         <w:t>); под оборачиваемостью оборотных средств понимается средств понимается продолжительность последовательного прохождения средствами отдельных стадий производства и обращения. Коэффициент оборачиваемости характеризует количество оборотных, совершенных данной величиной оборотных средств за период.</w:t>
       </w:r>
@@ -23893,11 +24485,7 @@
     <w:p>
       <w:r>
         <w:lastRenderedPageBreak/>
-        <w:t>3) Продолжительность одного оборота оборотных средств (</w:t>
-      </w:r>
-      <w:proofErr w:type="spellStart"/>
-      <w:r>
-        <w:t>Т</w:t>
+        <w:t>3) Продолжительность одного оборота оборотных средств (Т</w:t>
       </w:r>
       <w:r>
         <w:rPr>
@@ -23905,7 +24493,6 @@
         </w:rPr>
         <w:t>обс</w:t>
       </w:r>
-      <w:proofErr w:type="spellEnd"/>
       <w:r>
         <w:t>) показывает продолжительность одного оборота в днях.</w:t>
       </w:r>
@@ -24739,7 +25326,6 @@
                 <w:rFonts w:eastAsiaTheme="minorEastAsia"/>
               </w:rPr>
             </w:pPr>
-            <w:proofErr w:type="spellStart"/>
             <w:r>
               <w:rPr>
                 <w:rFonts w:eastAsiaTheme="minorEastAsia"/>
@@ -24753,7 +25339,6 @@
               </w:rPr>
               <w:t>об</w:t>
             </w:r>
-            <w:proofErr w:type="spellEnd"/>
           </w:p>
         </w:tc>
         <w:tc>
@@ -24987,7 +25572,6 @@
                 <w:rFonts w:eastAsiaTheme="minorEastAsia"/>
               </w:rPr>
             </w:pPr>
-            <w:proofErr w:type="spellStart"/>
             <w:r>
               <w:rPr>
                 <w:rFonts w:eastAsiaTheme="minorEastAsia"/>
@@ -25001,7 +25585,6 @@
               </w:rPr>
               <w:t>обс</w:t>
             </w:r>
-            <w:proofErr w:type="spellEnd"/>
           </w:p>
         </w:tc>
         <w:tc>
@@ -27840,6 +28423,7 @@
   <w:style w:type="character" w:default="1" w:styleId="a0">
     <w:name w:val="Default Paragraph Font"/>
     <w:uiPriority w:val="1"/>
+    <w:semiHidden/>
     <w:unhideWhenUsed/>
   </w:style>
   <w:style w:type="table" w:default="1" w:styleId="a1">
@@ -28360,7 +28944,7 @@
 </file>
 
 <file path=customXml/itemProps1.xml><?xml version="1.0" encoding="utf-8"?>
-<ds:datastoreItem xmlns:ds="http://schemas.openxmlformats.org/officeDocument/2006/customXml" ds:itemID="{5ACB4448-F85D-4338-9220-2F1F7F506772}">
+<ds:datastoreItem xmlns:ds="http://schemas.openxmlformats.org/officeDocument/2006/customXml" ds:itemID="{C043DB86-9B1C-46E5-A57F-60A0DA30902B}">
   <ds:schemaRefs>
     <ds:schemaRef ds:uri="http://schemas.openxmlformats.org/officeDocument/2006/bibliography"/>
   </ds:schemaRefs>

</xml_diff>

<commit_message>
Add 5 point for Roma
</commit_message>
<xml_diff>
--- a/2023/Диплом/Рома Павлов/Диплом Рома.docx
+++ b/2023/Диплом/Рома Павлов/Диплом Рома.docx
@@ -1057,13 +1057,8 @@
       <w:r>
         <w:t xml:space="preserve"> </w:t>
       </w:r>
-      <w:proofErr w:type="spellStart"/>
-      <w:r>
-        <w:t>сополимеризации</w:t>
-      </w:r>
-      <w:proofErr w:type="spellEnd"/>
-      <w:r>
-        <w:t xml:space="preserve"> этилена</w:t>
+      <w:r>
+        <w:t>сополимеризации этилена</w:t>
       </w:r>
       <w:r>
         <w:t xml:space="preserve"> с винилацетатом СН</w:t>
@@ -1190,15 +1185,7 @@
     </w:p>
     <w:p>
       <w:r>
-        <w:t xml:space="preserve">В качестве инициатора процессов </w:t>
-      </w:r>
-      <w:proofErr w:type="spellStart"/>
-      <w:r>
-        <w:t>сополимеризации</w:t>
-      </w:r>
-      <w:proofErr w:type="spellEnd"/>
-      <w:r>
-        <w:t xml:space="preserve"> </w:t>
+        <w:t xml:space="preserve">В качестве инициатора процессов сополимеризации </w:t>
       </w:r>
       <w:r>
         <w:t xml:space="preserve">и </w:t>
@@ -1207,15 +1194,7 @@
         <w:t>полимеризации применяется ки</w:t>
       </w:r>
       <w:r>
-        <w:t xml:space="preserve">слород (при </w:t>
-      </w:r>
-      <w:proofErr w:type="spellStart"/>
-      <w:r>
-        <w:t>сополимеризации</w:t>
-      </w:r>
-      <w:proofErr w:type="spellEnd"/>
-      <w:r>
-        <w:t xml:space="preserve"> дополнительно применяются</w:t>
+        <w:t>слород (при сополимеризации дополнительно применяются</w:t>
       </w:r>
       <w:r>
         <w:t xml:space="preserve"> и органически</w:t>
@@ -1234,16 +1213,11 @@
       </w:r>
     </w:p>
     <w:p>
-      <w:proofErr w:type="spellStart"/>
       <w:r>
         <w:t>Соп</w:t>
       </w:r>
       <w:r>
-        <w:t>олимеризация</w:t>
-      </w:r>
-      <w:proofErr w:type="spellEnd"/>
-      <w:r>
-        <w:t xml:space="preserve"> и полимеризация протекают при непрерывной подаче реакционной смеси в реактор и непрерывной</w:t>
+        <w:t>олимеризация и полимеризация протекают при непрерывной подаче реакционной смеси в реактор и непрерывной</w:t>
       </w:r>
       <w:r>
         <w:t xml:space="preserve"> выгрузке из него полимера и не</w:t>
@@ -1260,15 +1234,7 @@
     </w:p>
     <w:p>
       <w:r>
-        <w:t xml:space="preserve">Реакция </w:t>
-      </w:r>
-      <w:proofErr w:type="spellStart"/>
-      <w:r>
-        <w:t>сополимеризации</w:t>
-      </w:r>
-      <w:proofErr w:type="spellEnd"/>
-      <w:r>
-        <w:t xml:space="preserve"> этилена</w:t>
+        <w:t>Реакция сополимеризации этилена</w:t>
       </w:r>
       <w:r>
         <w:t xml:space="preserve"> </w:t>
@@ -1932,15 +1898,7 @@
         <w:t xml:space="preserve"> сэвилена</w:t>
       </w:r>
       <w:r>
-        <w:t xml:space="preserve"> со сложной внутренней структурой. Реактор действует непрерывно или имеет определенную цикличность, </w:t>
-      </w:r>
-      <w:proofErr w:type="spellStart"/>
-      <w:r>
-        <w:t>заданность</w:t>
-      </w:r>
-      <w:proofErr w:type="spellEnd"/>
-      <w:r>
-        <w:t xml:space="preserve"> временных и других параметров.</w:t>
+        <w:t xml:space="preserve"> со сложной внутренней структурой. Реактор действует непрерывно или имеет определенную цикличность, заданность временных и других параметров.</w:t>
       </w:r>
     </w:p>
     <w:p>
@@ -2326,15 +2284,7 @@
         <w:t xml:space="preserve">, установленный </w:t>
       </w:r>
       <w:r>
-        <w:t xml:space="preserve">на трубопроводе подачи этилен с кислородом из </w:t>
-      </w:r>
-      <w:proofErr w:type="spellStart"/>
-      <w:r>
-        <w:t>огнепригродителя</w:t>
-      </w:r>
-      <w:proofErr w:type="spellEnd"/>
-      <w:r>
-        <w:t xml:space="preserve"> в реактор В-1</w:t>
+        <w:t>на трубопроводе подачи этилен с кислородом из огнепригродителя в реактор В-1</w:t>
       </w:r>
       <w:r>
         <w:t xml:space="preserve">, контрольно-измерительный прибор </w:t>
@@ -4169,7 +4119,7 @@
           <v:shape id="_x0000_i1026" type="#_x0000_t75" style="width:65.25pt;height:39pt" o:ole="" fillcolor="window">
             <v:imagedata r:id="rId9" o:title=""/>
           </v:shape>
-          <o:OLEObject Type="Embed" ProgID="Equation.3" ShapeID="_x0000_i1026" DrawAspect="Content" ObjectID="_1744482511" r:id="rId10"/>
+          <o:OLEObject Type="Embed" ProgID="Equation.3" ShapeID="_x0000_i1026" DrawAspect="Content" ObjectID="_1744749229" r:id="rId10"/>
         </w:object>
       </w:r>
       <w:r>
@@ -4222,7 +4172,7 @@
           <v:shape id="_x0000_i1027" type="#_x0000_t75" style="width:93pt;height:36.75pt" o:ole="" fillcolor="window">
             <v:imagedata r:id="rId11" o:title=""/>
           </v:shape>
-          <o:OLEObject Type="Embed" ProgID="Equation.3" ShapeID="_x0000_i1027" DrawAspect="Content" ObjectID="_1744482512" r:id="rId12"/>
+          <o:OLEObject Type="Embed" ProgID="Equation.3" ShapeID="_x0000_i1027" DrawAspect="Content" ObjectID="_1744749230" r:id="rId12"/>
         </w:object>
       </w:r>
       <w:r>
@@ -4437,7 +4387,7 @@
           <v:shape id="_x0000_i1028" type="#_x0000_t75" style="width:9.75pt;height:11.25pt" o:ole="">
             <v:imagedata r:id="rId13" o:title=""/>
           </v:shape>
-          <o:OLEObject Type="Embed" ProgID="Equation.3" ShapeID="_x0000_i1028" DrawAspect="Content" ObjectID="_1744482513" r:id="rId14"/>
+          <o:OLEObject Type="Embed" ProgID="Equation.3" ShapeID="_x0000_i1028" DrawAspect="Content" ObjectID="_1744749231" r:id="rId14"/>
         </w:object>
       </w:r>
       <w:r>
@@ -5080,13 +5030,8 @@
       <w:r>
         <w:t xml:space="preserve"> </w:t>
       </w:r>
-      <w:proofErr w:type="spellStart"/>
-      <w:r>
-        <w:t>сополимеризации</w:t>
-      </w:r>
-      <w:proofErr w:type="spellEnd"/>
-      <w:r>
-        <w:t xml:space="preserve"> этилена</w:t>
+      <w:r>
+        <w:t>сополимеризации этилена</w:t>
       </w:r>
       <w:r>
         <w:t xml:space="preserve"> с винилацетатом СН</w:t>
@@ -5213,15 +5158,7 @@
     </w:p>
     <w:p>
       <w:r>
-        <w:t xml:space="preserve">В качестве инициатора процессов </w:t>
-      </w:r>
-      <w:proofErr w:type="spellStart"/>
-      <w:r>
-        <w:t>сополимеризации</w:t>
-      </w:r>
-      <w:proofErr w:type="spellEnd"/>
-      <w:r>
-        <w:t xml:space="preserve"> </w:t>
+        <w:t xml:space="preserve">В качестве инициатора процессов сополимеризации </w:t>
       </w:r>
       <w:r>
         <w:t xml:space="preserve">и </w:t>
@@ -5230,15 +5167,7 @@
         <w:t>полимеризации применяется ки</w:t>
       </w:r>
       <w:r>
-        <w:t xml:space="preserve">слород (при </w:t>
-      </w:r>
-      <w:proofErr w:type="spellStart"/>
-      <w:r>
-        <w:t>сополимеризации</w:t>
-      </w:r>
-      <w:proofErr w:type="spellEnd"/>
-      <w:r>
-        <w:t xml:space="preserve"> дополнительно применяются</w:t>
+        <w:t>слород (при сополимеризации дополнительно применяются</w:t>
       </w:r>
       <w:r>
         <w:t xml:space="preserve"> и органически</w:t>
@@ -5257,16 +5186,11 @@
       </w:r>
     </w:p>
     <w:p>
-      <w:proofErr w:type="spellStart"/>
       <w:r>
         <w:t>Соп</w:t>
       </w:r>
       <w:r>
-        <w:t>олимеризация</w:t>
-      </w:r>
-      <w:proofErr w:type="spellEnd"/>
-      <w:r>
-        <w:t xml:space="preserve"> и полимеризация протекают при непрерывной подаче реакционной смеси в реактор и непрерывной</w:t>
+        <w:t>олимеризация и полимеризация протекают при непрерывной подаче реакционной смеси в реактор и непрерывной</w:t>
       </w:r>
       <w:r>
         <w:t xml:space="preserve"> выгрузке из него полимера и не</w:t>
@@ -5283,15 +5207,7 @@
     </w:p>
     <w:p>
       <w:r>
-        <w:t xml:space="preserve">Реакция </w:t>
-      </w:r>
-      <w:proofErr w:type="spellStart"/>
-      <w:r>
-        <w:t>сополимеризации</w:t>
-      </w:r>
-      <w:proofErr w:type="spellEnd"/>
-      <w:r>
-        <w:t xml:space="preserve"> этилена</w:t>
+        <w:t>Реакция сополимеризации этилена</w:t>
       </w:r>
       <w:r>
         <w:t xml:space="preserve"> </w:t>
@@ -5735,34 +5651,778 @@
       </w:r>
     </w:p>
     <w:p>
-      <w:pPr>
-        <w:rPr>
+      <w:r>
+        <w:t>Отработанный винилацетат по мере заполнения сборника (поз. С-38) периодически перекачивается насосами (поз. С-39) на установку ректификации. Для подачи масла в торцевое уплотнение насоса (поз. С-39) служит термосифон (поз. С-42)</w:t>
+      </w:r>
+      <w:r>
+        <w:t>.</w:t>
+      </w:r>
+    </w:p>
+    <w:p>
+      <w:pPr>
+        <w:pStyle w:val="a3"/>
+      </w:pPr>
+      <w:bookmarkStart w:id="1" w:name="_Toc104230566"/>
+      <w:r>
+        <w:t>5.2 Выбор средств измерения</w:t>
+      </w:r>
+      <w:bookmarkEnd w:id="1"/>
+    </w:p>
+    <w:p>
+      <w:r>
+        <w:t>Выбор средств измерений происходит исходя из:</w:t>
+      </w:r>
+    </w:p>
+    <w:p>
+      <w:pPr>
+        <w:pStyle w:val="a7"/>
+        <w:numPr>
+          <w:ilvl w:val="0"/>
+          <w:numId w:val="32"/>
+        </w:numPr>
+      </w:pPr>
+      <w:r>
+        <w:rPr>
+          <w:color w:val="000000"/>
+        </w:rPr>
+        <w:t xml:space="preserve">Диапазона измерения - ориентировочно верхний предел измерения определяется </w:t>
+      </w:r>
+      <w:proofErr w:type="spellStart"/>
+      <w:r>
+        <w:rPr>
+          <w:i/>
+          <w:iCs/>
+          <w:color w:val="000000"/>
           <w:lang w:val="en-US"/>
         </w:rPr>
-      </w:pPr>
-      <w:r>
-        <w:t>Отработанный винилацетат по мере заполнения сборника (поз. С-38) периодически перекачивается насосами (поз. С-39) на установку ректификации. Для подачи масла в торцевое уплотнение насоса (поз. С-39) служит термосифон (поз. С-42)</w:t>
-      </w:r>
-      <w:r>
-        <w:rPr>
+        <w:t>N</w:t>
+      </w:r>
+      <w:r>
+        <w:rPr>
+          <w:iCs/>
+          <w:color w:val="000000"/>
+          <w:vertAlign w:val="subscript"/>
           <w:lang w:val="en-US"/>
         </w:rPr>
-        <w:t>.</w:t>
-      </w:r>
-    </w:p>
-    <w:p>
-      <w:pPr>
-        <w:pStyle w:val="a3"/>
-      </w:pPr>
-      <w:bookmarkStart w:id="1" w:name="_Toc104230566"/>
-      <w:r>
-        <w:t>5.2 Выбор средств измерения</w:t>
-      </w:r>
-      <w:bookmarkEnd w:id="1"/>
-    </w:p>
-    <w:p>
-      <w:r>
-        <w:t>…</w:t>
+        <w:t>en</w:t>
+      </w:r>
+      <w:proofErr w:type="spellEnd"/>
+      <w:r>
+        <w:rPr>
+          <w:iCs/>
+          <w:color w:val="000000"/>
+        </w:rPr>
+        <w:t>=1,5</w:t>
+      </w:r>
+      <w:r>
+        <w:rPr>
+          <w:i/>
+          <w:iCs/>
+          <w:color w:val="000000"/>
+          <w:lang w:val="en-US"/>
+        </w:rPr>
+        <w:t>N</w:t>
+      </w:r>
+      <w:r>
+        <w:rPr>
+          <w:iCs/>
+          <w:color w:val="000000"/>
+          <w:vertAlign w:val="subscript"/>
+          <w:lang w:val="en-US"/>
+        </w:rPr>
+        <w:t>H</w:t>
+      </w:r>
+      <w:r>
+        <w:rPr>
+          <w:iCs/>
+          <w:color w:val="000000"/>
+          <w:vertAlign w:val="subscript"/>
+        </w:rPr>
+        <w:t>ОМ</w:t>
+      </w:r>
+      <w:r>
+        <w:rPr>
+          <w:iCs/>
+          <w:color w:val="000000"/>
+        </w:rPr>
+        <w:t xml:space="preserve">. </w:t>
+      </w:r>
+      <w:r>
+        <w:rPr>
+          <w:color w:val="000000"/>
+        </w:rPr>
+        <w:t xml:space="preserve">Здесь </w:t>
+      </w:r>
+      <w:r>
+        <w:rPr>
+          <w:i/>
+          <w:iCs/>
+          <w:color w:val="000000"/>
+          <w:lang w:val="en-US"/>
+        </w:rPr>
+        <w:t>N</w:t>
+      </w:r>
+      <w:r>
+        <w:rPr>
+          <w:iCs/>
+          <w:color w:val="000000"/>
+          <w:vertAlign w:val="subscript"/>
+          <w:lang w:val="en-US"/>
+        </w:rPr>
+        <w:t>H</w:t>
+      </w:r>
+      <w:r>
+        <w:rPr>
+          <w:iCs/>
+          <w:color w:val="000000"/>
+          <w:vertAlign w:val="subscript"/>
+        </w:rPr>
+        <w:t>О</w:t>
+      </w:r>
+      <w:r>
+        <w:rPr>
+          <w:iCs/>
+          <w:color w:val="000000"/>
+          <w:vertAlign w:val="subscript"/>
+          <w:lang w:val="en-US"/>
+        </w:rPr>
+        <w:t>M</w:t>
+      </w:r>
+      <w:r>
+        <w:rPr>
+          <w:iCs/>
+          <w:color w:val="000000"/>
+        </w:rPr>
+        <w:t xml:space="preserve"> </w:t>
+      </w:r>
+      <w:r>
+        <w:rPr>
+          <w:color w:val="000000"/>
+        </w:rPr>
+        <w:t xml:space="preserve">- номинальное значение параметра </w:t>
+      </w:r>
+      <w:r>
+        <w:rPr>
+          <w:bCs/>
+          <w:color w:val="000000"/>
+        </w:rPr>
+        <w:t>со</w:t>
+      </w:r>
+      <w:r>
+        <w:rPr>
+          <w:color w:val="000000"/>
+        </w:rPr>
+        <w:t>гласно заданию.</w:t>
+      </w:r>
+      <w:r>
+        <w:rPr>
+          <w:b/>
+          <w:bCs/>
+          <w:color w:val="000000"/>
+        </w:rPr>
+        <w:t xml:space="preserve"> </w:t>
+      </w:r>
+      <w:r>
+        <w:rPr>
+          <w:color w:val="000000"/>
+        </w:rPr>
+        <w:t>Далее из справочника берется ближайшее значение верхнего предела в сторону увеличения;</w:t>
+      </w:r>
+    </w:p>
+    <w:p>
+      <w:pPr>
+        <w:pStyle w:val="a7"/>
+        <w:numPr>
+          <w:ilvl w:val="0"/>
+          <w:numId w:val="32"/>
+        </w:numPr>
+      </w:pPr>
+      <w:r>
+        <w:rPr>
+          <w:color w:val="000000"/>
+        </w:rPr>
+        <w:t>С</w:t>
+      </w:r>
+      <w:r>
+        <w:rPr>
+          <w:color w:val="000000"/>
+        </w:rPr>
+        <w:t>истемы дистанционной передачи (возможны электрический токовый, по напряжению, дифференциально-трансформаторный или пневматический сигналы дистанционной передачи). Если технологический процесс пожаровзрывоопасный, рекомендуется выбрать пневматические или безопасного исполнения электрические приборы;</w:t>
+      </w:r>
+    </w:p>
+    <w:p>
+      <w:pPr>
+        <w:pStyle w:val="a7"/>
+        <w:numPr>
+          <w:ilvl w:val="0"/>
+          <w:numId w:val="32"/>
+        </w:numPr>
+      </w:pPr>
+      <w:r>
+        <w:rPr>
+          <w:color w:val="000000"/>
+        </w:rPr>
+        <w:t>З</w:t>
+      </w:r>
+      <w:r>
+        <w:rPr>
+          <w:color w:val="000000"/>
+        </w:rPr>
+        <w:t>аданной погрешности измерений.</w:t>
+      </w:r>
+    </w:p>
+    <w:p>
+      <w:r>
+        <w:t>Режим работы реактора 4/13 Реактор В-I</w:t>
+      </w:r>
+    </w:p>
+    <w:p>
+      <w:pPr>
+        <w:rPr>
+          <w:rStyle w:val="aa"/>
+          <w:rFonts w:cs="Times New Roman"/>
+          <w:szCs w:val="28"/>
+        </w:rPr>
+      </w:pPr>
+      <w:r>
+        <w:t>Давление вверху колонны - не более 150 МПа (1500 кгс/см</w:t>
+      </w:r>
+      <w:r>
+        <w:rPr>
+          <w:vertAlign w:val="superscript"/>
+        </w:rPr>
+        <w:t>2</w:t>
+      </w:r>
+      <w:r>
+        <w:t>)</w:t>
+      </w:r>
+    </w:p>
+    <w:p>
+      <w:r>
+        <w:t>Температура в кубе реакторе - не более 260°С.</w:t>
+      </w:r>
+    </w:p>
+    <w:p>
+      <w:r>
+        <w:t>Следовательно, для датчиков температуры минимальное значение предела измерения будет:</w:t>
+      </w:r>
+    </w:p>
+    <w:p>
+      <w:r>
+        <w:lastRenderedPageBreak/>
+        <w:t>Температура:</w:t>
+      </w:r>
+    </w:p>
+    <w:p>
+      <w:r>
+        <w:t>260*1,5= 390</w:t>
+      </w:r>
+      <w:r>
+        <w:rPr>
+          <w:rFonts w:cs="Times New Roman"/>
+        </w:rPr>
+        <w:t>°</w:t>
+      </w:r>
+      <w:r>
+        <w:t>С</w:t>
+      </w:r>
+    </w:p>
+    <w:p>
+      <w:r>
+        <w:t>Давление:</w:t>
+      </w:r>
+    </w:p>
+    <w:p>
+      <w:r>
+        <w:t>150*1,5= 225 Мпа (2250 кгс/см</w:t>
+      </w:r>
+      <w:r>
+        <w:rPr>
+          <w:vertAlign w:val="superscript"/>
+        </w:rPr>
+        <w:t>2</w:t>
+      </w:r>
+      <w:r>
+        <w:t>)</w:t>
+      </w:r>
+    </w:p>
+    <w:p>
+      <w:r>
+        <w:t>Выбор расходомеров</w:t>
+      </w:r>
+      <w:r>
+        <w:rPr>
+          <w:b/>
+          <w:bCs/>
+        </w:rPr>
+        <w:t xml:space="preserve"> </w:t>
+      </w:r>
+      <w:r>
+        <w:t xml:space="preserve">имеет некоторые особенности. Вначале необходимо ориентировочно определить диаметр трубопровода </w:t>
+      </w:r>
+      <w:r>
+        <w:rPr>
+          <w:i/>
+          <w:iCs/>
+          <w:lang w:val="en-US"/>
+        </w:rPr>
+        <w:t>D</w:t>
+      </w:r>
+      <w:r>
+        <w:rPr>
+          <w:iCs/>
+        </w:rPr>
+        <w:t xml:space="preserve"> </w:t>
+      </w:r>
+      <w:r>
+        <w:t xml:space="preserve">по объемному расходу, скорректированному по п.1. Если в задании дан массовый расход </w:t>
+      </w:r>
+      <w:r>
+        <w:rPr>
+          <w:i/>
+          <w:iCs/>
+          <w:lang w:val="en-US"/>
+        </w:rPr>
+        <w:t>G</w:t>
+      </w:r>
+      <w:r>
+        <w:rPr>
+          <w:iCs/>
+        </w:rPr>
+        <w:t xml:space="preserve"> </w:t>
+      </w:r>
+      <w:r>
+        <w:t>[кг/ч], необходимо вычислить объемный</w:t>
+      </w:r>
+    </w:p>
+    <w:p>
+      <w:r>
+        <w:object w:dxaOrig="1845" w:dyaOrig="765">
+          <v:shape id="_x0000_i1044" type="#_x0000_t75" style="width:92.25pt;height:38.25pt" o:ole="">
+            <v:imagedata r:id="rId16" o:title=""/>
+          </v:shape>
+          <o:OLEObject Type="Embed" ProgID="Equation.3" ShapeID="_x0000_i1044" DrawAspect="Content" ObjectID="_1744749232" r:id="rId17"/>
+        </w:object>
+      </w:r>
+      <w:r>
+        <w:t>, (5.2.1)</w:t>
+      </w:r>
+    </w:p>
+    <w:p>
+      <w:r>
+        <w:t xml:space="preserve">где </w:t>
+      </w:r>
+      <w:r>
+        <w:rPr>
+          <w:i/>
+          <w:lang w:val="en-US"/>
+        </w:rPr>
+        <w:t>p</w:t>
+      </w:r>
+      <w:r>
+        <w:rPr>
+          <w:iCs/>
+        </w:rPr>
+        <w:t xml:space="preserve"> </w:t>
+      </w:r>
+      <w:r>
+        <w:t>- плотность среды</w:t>
+      </w:r>
+    </w:p>
+    <w:p>
+      <w:r>
+        <w:t>Объемный расход сэвилена с кислородом в реакторе 4/13 Реактор В-I</w:t>
+      </w:r>
+    </w:p>
+    <w:p>
+      <w:r>
+        <w:t>Объемный расход сэвилена с кислородом должен быть не более 1250 м</w:t>
+      </w:r>
+      <w:r>
+        <w:rPr>
+          <w:vertAlign w:val="superscript"/>
+        </w:rPr>
+        <w:t>3</w:t>
+      </w:r>
+      <w:r>
+        <w:t>/ч</w:t>
+      </w:r>
+    </w:p>
+    <w:p>
+      <w:r>
+        <w:rPr>
+          <w:lang w:val="en-US"/>
+        </w:rPr>
+        <w:t>Q</w:t>
+      </w:r>
+      <w:r>
+        <w:t>=1250</w:t>
+      </w:r>
+    </w:p>
+    <w:p>
+      <w:pPr>
+        <w:rPr>
+          <w:rFonts w:eastAsia="Times New Roman"/>
+          <w:lang w:eastAsia="ru-RU"/>
+        </w:rPr>
+      </w:pPr>
+      <w:r>
+        <w:rPr>
+          <w:rFonts w:eastAsia="Times New Roman"/>
+          <w:color w:val="000000"/>
+          <w:lang w:eastAsia="ru-RU"/>
+        </w:rPr>
+        <w:t xml:space="preserve">Далее задаются </w:t>
+      </w:r>
+      <w:proofErr w:type="spellStart"/>
+      <w:r>
+        <w:rPr>
+          <w:rFonts w:eastAsia="Times New Roman"/>
+          <w:color w:val="000000"/>
+          <w:lang w:eastAsia="ru-RU"/>
+        </w:rPr>
+        <w:t>среднерасходными</w:t>
+      </w:r>
+      <w:proofErr w:type="spellEnd"/>
+      <w:r>
+        <w:rPr>
+          <w:rFonts w:eastAsia="Times New Roman"/>
+          <w:color w:val="000000"/>
+          <w:lang w:eastAsia="ru-RU"/>
+        </w:rPr>
+        <w:t xml:space="preserve"> скоростями перемещения технологических сред</w:t>
+      </w:r>
+    </w:p>
+    <w:p>
+      <w:pPr>
+        <w:rPr>
+          <w:rFonts w:eastAsia="Times New Roman"/>
+          <w:lang w:eastAsia="ru-RU"/>
+        </w:rPr>
+      </w:pPr>
+      <w:r>
+        <w:rPr>
+          <w:rFonts w:eastAsia="Times New Roman"/>
+          <w:color w:val="000000"/>
+          <w:lang w:eastAsia="ru-RU"/>
+        </w:rPr>
+        <w:t xml:space="preserve">газы </w:t>
+      </w:r>
+      <w:r>
+        <w:rPr>
+          <w:rFonts w:eastAsia="Times New Roman"/>
+          <w:i/>
+          <w:iCs/>
+          <w:color w:val="000000"/>
+          <w:lang w:val="en-US" w:eastAsia="ru-RU"/>
+        </w:rPr>
+        <w:t>w</w:t>
+      </w:r>
+      <w:r>
+        <w:rPr>
+          <w:rFonts w:eastAsia="Times New Roman"/>
+          <w:iCs/>
+          <w:color w:val="000000"/>
+          <w:lang w:eastAsia="ru-RU"/>
+        </w:rPr>
+        <w:t xml:space="preserve"> </w:t>
+      </w:r>
+      <w:r>
+        <w:rPr>
+          <w:rFonts w:eastAsia="Times New Roman"/>
+          <w:color w:val="000000"/>
+          <w:lang w:eastAsia="ru-RU"/>
+        </w:rPr>
+        <w:t>= 10 ÷30 м/с;</w:t>
+      </w:r>
+    </w:p>
+    <w:p>
+      <w:pPr>
+        <w:rPr>
+          <w:rFonts w:eastAsia="Times New Roman"/>
+          <w:lang w:eastAsia="ru-RU"/>
+        </w:rPr>
+      </w:pPr>
+      <w:r>
+        <w:rPr>
+          <w:rFonts w:eastAsia="Times New Roman"/>
+          <w:color w:val="000000"/>
+          <w:lang w:eastAsia="ru-RU"/>
+        </w:rPr>
+        <w:t xml:space="preserve">жидкости </w:t>
+      </w:r>
+      <w:r>
+        <w:rPr>
+          <w:rFonts w:eastAsia="Times New Roman"/>
+          <w:i/>
+          <w:iCs/>
+          <w:color w:val="000000"/>
+          <w:lang w:val="en-US" w:eastAsia="ru-RU"/>
+        </w:rPr>
+        <w:t>w</w:t>
+      </w:r>
+      <w:r>
+        <w:rPr>
+          <w:rFonts w:eastAsia="Times New Roman"/>
+          <w:iCs/>
+          <w:color w:val="000000"/>
+          <w:lang w:eastAsia="ru-RU"/>
+        </w:rPr>
+        <w:t xml:space="preserve"> = </w:t>
+      </w:r>
+      <w:r>
+        <w:rPr>
+          <w:rFonts w:eastAsia="Times New Roman"/>
+          <w:color w:val="000000"/>
+          <w:lang w:eastAsia="ru-RU"/>
+        </w:rPr>
+        <w:t>1 ÷ 3 м/с;</w:t>
+      </w:r>
+    </w:p>
+    <w:p>
+      <w:pPr>
+        <w:rPr>
+          <w:rFonts w:eastAsia="Times New Roman"/>
+          <w:color w:val="000000"/>
+          <w:lang w:eastAsia="ru-RU"/>
+        </w:rPr>
+      </w:pPr>
+      <w:r>
+        <w:rPr>
+          <w:rFonts w:eastAsia="Times New Roman"/>
+          <w:color w:val="000000"/>
+          <w:lang w:eastAsia="ru-RU"/>
+        </w:rPr>
+        <w:t xml:space="preserve">вязкие жидкости </w:t>
+      </w:r>
+      <w:r>
+        <w:rPr>
+          <w:rFonts w:eastAsia="Times New Roman"/>
+          <w:i/>
+          <w:iCs/>
+          <w:color w:val="000000"/>
+          <w:lang w:val="en-US" w:eastAsia="ru-RU"/>
+        </w:rPr>
+        <w:t>w</w:t>
+      </w:r>
+      <w:r>
+        <w:rPr>
+          <w:rFonts w:eastAsia="Times New Roman"/>
+          <w:iCs/>
+          <w:color w:val="000000"/>
+          <w:lang w:eastAsia="ru-RU"/>
+        </w:rPr>
+        <w:t xml:space="preserve"> = </w:t>
+      </w:r>
+      <w:r>
+        <w:rPr>
+          <w:rFonts w:eastAsia="Times New Roman"/>
+          <w:color w:val="000000"/>
+          <w:lang w:eastAsia="ru-RU"/>
+        </w:rPr>
+        <w:t>0.3 ÷ 1м/с.</w:t>
+      </w:r>
+    </w:p>
+    <w:p>
+      <w:pPr>
+        <w:rPr>
+          <w:rFonts w:eastAsia="Times New Roman"/>
+          <w:color w:val="000000"/>
+          <w:lang w:eastAsia="ru-RU"/>
+        </w:rPr>
+      </w:pPr>
+      <w:r>
+        <w:rPr>
+          <w:rFonts w:eastAsia="Times New Roman"/>
+          <w:color w:val="000000"/>
+          <w:lang w:eastAsia="ru-RU"/>
+        </w:rPr>
+        <w:t>Ориентировочное значение диаметра трубопровода</w:t>
+      </w:r>
+    </w:p>
+    <w:p>
+      <w:pPr>
+        <w:rPr>
+          <w:rFonts w:eastAsia="Times New Roman"/>
+          <w:lang w:eastAsia="ru-RU"/>
+        </w:rPr>
+      </w:pPr>
+      <w:r>
+        <w:rPr>
+          <w:rFonts w:eastAsia="Times New Roman"/>
+          <w:lang w:val="en-US" w:eastAsia="ru-RU"/>
+        </w:rPr>
+        <w:object w:dxaOrig="1335" w:dyaOrig="765">
+          <v:shape id="_x0000_i1045" type="#_x0000_t75" style="width:66.75pt;height:38.25pt" o:ole="">
+            <v:imagedata r:id="rId18" o:title=""/>
+          </v:shape>
+          <o:OLEObject Type="Embed" ProgID="Equation.3" ShapeID="_x0000_i1045" DrawAspect="Content" ObjectID="_1744749233" r:id="rId19"/>
+        </w:object>
+      </w:r>
+      <w:r>
+        <w:rPr>
+          <w:rFonts w:eastAsia="Times New Roman"/>
+          <w:lang w:eastAsia="ru-RU"/>
+        </w:rPr>
+        <w:t xml:space="preserve">, </w:t>
+      </w:r>
+      <w:r>
+        <w:t>(5.2.2)</w:t>
+      </w:r>
+    </w:p>
+    <w:p>
+      <w:pPr>
+        <w:rPr>
+          <w:rFonts w:eastAsia="Times New Roman"/>
+          <w:color w:val="000000"/>
+          <w:lang w:eastAsia="ru-RU"/>
+        </w:rPr>
+      </w:pPr>
+      <w:r>
+        <w:rPr>
+          <w:rFonts w:eastAsia="Times New Roman"/>
+          <w:lang w:eastAsia="ru-RU"/>
+        </w:rPr>
+        <w:t xml:space="preserve">Для </w:t>
+      </w:r>
+      <w:r>
+        <w:t>сэвилена с кислородом</w:t>
+      </w:r>
+      <w:r>
+        <w:rPr>
+          <w:rFonts w:eastAsia="Times New Roman"/>
+          <w:lang w:eastAsia="ru-RU"/>
+        </w:rPr>
+        <w:t xml:space="preserve"> берем значение </w:t>
+      </w:r>
+      <w:r>
+        <w:rPr>
+          <w:rFonts w:eastAsia="Times New Roman"/>
+          <w:i/>
+          <w:iCs/>
+          <w:color w:val="000000"/>
+          <w:lang w:val="en-US" w:eastAsia="ru-RU"/>
+        </w:rPr>
+        <w:t>w</w:t>
+      </w:r>
+      <w:r>
+        <w:rPr>
+          <w:rFonts w:eastAsia="Times New Roman"/>
+          <w:iCs/>
+          <w:color w:val="000000"/>
+          <w:lang w:eastAsia="ru-RU"/>
+        </w:rPr>
+        <w:t xml:space="preserve"> =</w:t>
+      </w:r>
+      <w:r>
+        <w:rPr>
+          <w:rFonts w:eastAsia="Times New Roman"/>
+          <w:lang w:eastAsia="ru-RU"/>
+        </w:rPr>
+        <w:t xml:space="preserve"> 30 </w:t>
+      </w:r>
+      <w:r>
+        <w:rPr>
+          <w:rFonts w:eastAsia="Times New Roman"/>
+          <w:color w:val="000000"/>
+          <w:lang w:eastAsia="ru-RU"/>
+        </w:rPr>
+        <w:t>м/с</w:t>
+      </w:r>
+    </w:p>
+    <w:p>
+      <w:r>
+        <w:t xml:space="preserve"> </w:t>
+      </w:r>
+      <w:r>
+        <w:rPr>
+          <w:lang w:val="en-US"/>
+        </w:rPr>
+        <w:t>D</w:t>
+      </w:r>
+      <w:r>
+        <w:t>=437.02 мм</w:t>
+      </w:r>
+    </w:p>
+    <w:p>
+      <w:r>
+        <w:t xml:space="preserve">Далее из справочника берется ближайшее значение диаметра в сторону увеличения. Если </w:t>
+      </w:r>
+      <w:r>
+        <w:rPr>
+          <w:i/>
+          <w:lang w:val="en-US"/>
+        </w:rPr>
+        <w:t>D</w:t>
+      </w:r>
+      <w:r>
+        <w:t xml:space="preserve"> &lt;</w:t>
+      </w:r>
+      <w:smartTag w:uri="urn:schemas-microsoft-com:office:smarttags" w:element="metricconverter">
+        <w:smartTagPr>
+          <w:attr w:name="ProductID" w:val="50 мм"/>
+        </w:smartTagPr>
+        <w:r>
+          <w:t>50 мм</w:t>
+        </w:r>
+      </w:smartTag>
+      <w:r>
+        <w:t xml:space="preserve">, рекомендуется выбирать расходомер обтекания </w:t>
+      </w:r>
+      <w:r>
+        <w:rPr>
+          <w:color w:val="000000"/>
+        </w:rPr>
+        <w:t xml:space="preserve">(ротаметр). В случае </w:t>
+      </w:r>
+      <w:r>
+        <w:rPr>
+          <w:i/>
+          <w:iCs/>
+          <w:color w:val="000000"/>
+          <w:lang w:val="en-US"/>
+        </w:rPr>
+        <w:t>D</w:t>
+      </w:r>
+      <w:r>
+        <w:rPr>
+          <w:iCs/>
+          <w:color w:val="000000"/>
+        </w:rPr>
+        <w:t xml:space="preserve"> </w:t>
+      </w:r>
+      <w:r>
+        <w:rPr>
+          <w:color w:val="000000"/>
+        </w:rPr>
+        <w:t>&gt;</w:t>
+      </w:r>
+      <w:smartTag w:uri="urn:schemas-microsoft-com:office:smarttags" w:element="metricconverter">
+        <w:smartTagPr>
+          <w:attr w:name="ProductID" w:val="50 мм"/>
+        </w:smartTagPr>
+        <w:r>
+          <w:rPr>
+            <w:color w:val="000000"/>
+          </w:rPr>
+          <w:t>50 мм</w:t>
+        </w:r>
+      </w:smartTag>
+      <w:r>
+        <w:rPr>
+          <w:color w:val="000000"/>
+        </w:rPr>
+        <w:t>, то следует выбрать расходомер переменного перепада давления.</w:t>
+      </w:r>
+    </w:p>
+    <w:p>
+      <w:pPr>
+        <w:spacing w:after="160" w:line="256" w:lineRule="auto"/>
+        <w:ind w:firstLine="0"/>
+        <w:jc w:val="left"/>
+      </w:pPr>
+      <w:r>
+        <w:br w:type="page"/>
       </w:r>
     </w:p>
     <w:p>
@@ -5776,6 +6436,7 @@
       </w:pPr>
       <w:bookmarkStart w:id="2" w:name="_Toc104230567"/>
       <w:r>
+        <w:lastRenderedPageBreak/>
         <w:t>5.3 спецификация приборов и средств автоматизации</w:t>
       </w:r>
       <w:bookmarkEnd w:id="2"/>
@@ -5800,13 +6461,7 @@
     </w:p>
     <w:p>
       <w:r>
-        <w:t xml:space="preserve">На схеме автоматического </w:t>
-      </w:r>
-      <w:r>
-        <w:t>регулирования</w:t>
-      </w:r>
-      <w:r>
-        <w:t xml:space="preserve"> представлен процесс регулирования </w:t>
+        <w:t xml:space="preserve">На схеме автоматического регулирования представлен процесс регулирования </w:t>
       </w:r>
       <w:r>
         <w:t>температуры</w:t>
@@ -5815,10 +6470,7 @@
         <w:t xml:space="preserve"> </w:t>
       </w:r>
       <w:r>
-        <w:t>этилена</w:t>
-      </w:r>
-      <w:r>
-        <w:t xml:space="preserve"> с кислородом</w:t>
+        <w:t>этилена с кислородом</w:t>
       </w:r>
       <w:r>
         <w:t xml:space="preserve"> в </w:t>
@@ -5830,19 +6482,7 @@
         <w:t xml:space="preserve"> </w:t>
       </w:r>
       <w:r>
-        <w:t>огнепреградителя 4/1.6.3</w:t>
-      </w:r>
-      <w:r>
-        <w:t xml:space="preserve"> в </w:t>
-      </w:r>
-      <w:r>
-        <w:t>ректор В</w:t>
-      </w:r>
-      <w:r>
-        <w:t>-</w:t>
-      </w:r>
-      <w:r>
-        <w:t>1</w:t>
+        <w:t>огнепреградителя 4/1.6.3 в ректор В-1</w:t>
       </w:r>
       <w:r>
         <w:t xml:space="preserve">, при помощи датчика </w:t>
@@ -5884,10 +6524,7 @@
         </w:numPr>
       </w:pPr>
       <w:r>
-        <w:t>Регулирующи</w:t>
-      </w:r>
-      <w:r>
-        <w:t>й клапан</w:t>
+        <w:t>Регулирующий клапан</w:t>
       </w:r>
     </w:p>
     <w:p>
@@ -6015,7 +6652,6 @@
         </w:rPr>
       </w:pPr>
       <w:r>
-        <w:lastRenderedPageBreak/>
         <w:t>Дроссель расходов</w:t>
       </w:r>
     </w:p>
@@ -6114,7 +6750,7 @@
                     </pic:cNvPicPr>
                   </pic:nvPicPr>
                   <pic:blipFill>
-                    <a:blip r:embed="rId16">
+                    <a:blip r:embed="rId20">
                       <a:extLst>
                         <a:ext uri="{28A0092B-C50C-407E-A947-70E740481C1C}">
                           <a14:useLocalDpi xmlns:a14="http://schemas.microsoft.com/office/drawing/2010/main" val="0"/>
@@ -6145,17 +6781,13 @@
           </wp:anchor>
         </w:drawing>
       </w:r>
-      <w:proofErr w:type="spellStart"/>
-      <w:r>
-        <w:t>Параметрируемый</w:t>
-      </w:r>
-      <w:proofErr w:type="spellEnd"/>
-      <w:r>
-        <w:t xml:space="preserve"> SITRANS TF2 представляет собой датчик температуры с цифровым дисплеем и термометром сопротивления с сенсором Pt100 для использования в полевых условиях. Прибор используется для индикации и контроля измеряемой температуры в месте установки. SITRANS TF2 предлагается в аксиальном и радиальном исполнении.</w:t>
-      </w:r>
-    </w:p>
-    <w:p>
-      <w:r>
+      <w:r>
+        <w:t>Параметрируемый SITRANS TF2 представляет собой датчик температуры с цифровым дисплеем и термометром сопротивления с сенсором Pt100 для использования в полевых условиях. Прибор используется для индикации и контроля измеряемой температуры в месте установки. SITRANS TF2 предлагается в аксиальном и радиальном исполнении.</w:t>
+      </w:r>
+    </w:p>
+    <w:p>
+      <w:r>
+        <w:lastRenderedPageBreak/>
         <w:t xml:space="preserve">Принцип работы Внешний температурный датчик Pt100 получает питание от стабилизированного источника тока IK. Падение напряжения на датчике соответствует измеряемой температуре. Аналого-цифровой преобразователь (A/D) преобразует падение напряжения в цифровой сигнал. В микроконтроллере (µС) цифровой сигнал линеаризуется и выражается в числовой форме в соответствие с данными, содержащимися в EEPROM. Обработанные данные отображаются на дисплее. Кроме того, значения конвертируются цифро-аналоговым преобразователем (D/A) и преобразователем напряжения в ток (U/I) в пропорциональной температуре токовый сигнал IA (4…20 </w:t>
       </w:r>
       <w:proofErr w:type="spellStart"/>
@@ -6218,7 +6850,6 @@
     </w:p>
     <w:p>
       <w:r>
-        <w:lastRenderedPageBreak/>
         <w:t>Настройка SITRANS TF2 осуществляется с помощью трех клавиш, расположенных за стеклянной крышкой под дисплеем. Клавиша М предназначена для выбора режима работы. Существуют следующие режимы:</w:t>
       </w:r>
     </w:p>
@@ -6339,6 +6970,7 @@
     </w:p>
     <w:p>
       <w:r>
+        <w:lastRenderedPageBreak/>
         <w:t>Макс. диапазон измерений -50…+200°C (-58…392°F) Мин. интервал измерений 50K (90°F). Отклонение при 23°C±5 К (73,4 ± 9°F).</w:t>
       </w:r>
     </w:p>
@@ -6428,7 +7060,7 @@
                     </pic:cNvPicPr>
                   </pic:nvPicPr>
                   <pic:blipFill>
-                    <a:blip r:embed="rId17" cstate="print">
+                    <a:blip r:embed="rId21" cstate="print">
                       <a:extLst>
                         <a:ext uri="{28A0092B-C50C-407E-A947-70E740481C1C}">
                           <a14:useLocalDpi xmlns:a14="http://schemas.microsoft.com/office/drawing/2010/main" val="0"/>
@@ -6525,7 +7157,6 @@
         <w:rPr>
           <w:lang w:eastAsia="ru-RU"/>
         </w:rPr>
-        <w:lastRenderedPageBreak/>
         <w:t>Простое присоединение к общим линейным приводам с интерфейсом</w:t>
       </w:r>
     </w:p>
@@ -6732,6 +7363,7 @@
         <w:rPr>
           <w:lang w:eastAsia="ru-RU"/>
         </w:rPr>
+        <w:lastRenderedPageBreak/>
         <w:t>Двухпроводная система с малой электрической нагрузкой ниже 300 Ом для</w:t>
       </w:r>
     </w:p>
@@ -6992,7 +7624,6 @@
         <w:rPr>
           <w:lang w:eastAsia="ru-RU"/>
         </w:rPr>
-        <w:lastRenderedPageBreak/>
         <w:t>Ноль и диапазон, настроенные потенциометрами</w:t>
       </w:r>
     </w:p>
@@ -7082,7 +7713,7 @@
                     </pic:cNvPicPr>
                   </pic:nvPicPr>
                   <pic:blipFill>
-                    <a:blip r:embed="rId18">
+                    <a:blip r:embed="rId22">
                       <a:extLst>
                         <a:ext uri="{28A0092B-C50C-407E-A947-70E740481C1C}">
                           <a14:useLocalDpi xmlns:a14="http://schemas.microsoft.com/office/drawing/2010/main" val="0"/>
@@ -7120,7 +7751,11 @@
         </w:drawing>
       </w:r>
       <w:r>
-        <w:t>предназначенными для автоматического регулирования расхода неагрессивных к материалам деталей клапана сред в системах теплоснабжения, горячего и холодного водоснабжения, вентиляции и других технологических системах. Клапан ЗРК может быть запорным. Клапаны управляется электронными контроллерами (ПИД-регуляторами).</w:t>
+        <w:t xml:space="preserve">предназначенными для автоматического регулирования расхода неагрессивных к материалам деталей клапана сред в системах теплоснабжения, горячего и холодного водоснабжения, вентиляции и других технологических </w:t>
+      </w:r>
+      <w:r>
+        <w:lastRenderedPageBreak/>
+        <w:t>системах. Клапан ЗРК может быть запорным. Клапаны управляется электронными контроллерами (ПИД-регуляторами).</w:t>
       </w:r>
     </w:p>
     <w:p>
@@ -7284,7 +7919,6 @@
           <w:noProof/>
           <w:lang w:eastAsia="ru-RU"/>
         </w:rPr>
-        <w:lastRenderedPageBreak/>
         <w:drawing>
           <wp:anchor distT="0" distB="0" distL="114300" distR="114300" simplePos="0" relativeHeight="251664384" behindDoc="0" locked="0" layoutInCell="1" allowOverlap="1" wp14:anchorId="631CDB00" wp14:editId="650A8AB4">
             <wp:simplePos x="0" y="0"/>
@@ -7311,7 +7945,7 @@
                     </pic:cNvPicPr>
                   </pic:nvPicPr>
                   <pic:blipFill>
-                    <a:blip r:embed="rId19">
+                    <a:blip r:embed="rId23">
                       <a:extLst>
                         <a:ext uri="{28A0092B-C50C-407E-A947-70E740481C1C}">
                           <a14:useLocalDpi xmlns:a14="http://schemas.microsoft.com/office/drawing/2010/main" val="0"/>
@@ -7348,6 +7982,7 @@
     </w:p>
     <w:p>
       <w:r>
+        <w:lastRenderedPageBreak/>
         <w:t>Эффективному применению контроллеров способствует возможность использования нескольких типов центральных процессоров различной производительности, наличие широкой гаммы модулей ввода-вывода дискретных и аналоговых сигналов, функциональных модулей и коммуникационных процессоров.</w:t>
       </w:r>
     </w:p>
@@ -7441,7 +8076,6 @@
         <w:rPr>
           <w:color w:val="000000" w:themeColor="text1"/>
         </w:rPr>
-        <w:lastRenderedPageBreak/>
         <w:t xml:space="preserve">SM – модули сигнального типа, используются для ввода/вывода дискретных/аналоговых сигналов, а также модули с вмонтированными </w:t>
       </w:r>
       <w:proofErr w:type="spellStart"/>
@@ -7530,19 +8164,7 @@
         <w:rPr>
           <w:color w:val="000000" w:themeColor="text1"/>
         </w:rPr>
-        <w:t xml:space="preserve">. В целях организации модемной связи </w:t>
-      </w:r>
-      <w:r>
-        <w:rPr>
-          <w:color w:val="000000" w:themeColor="text1"/>
-        </w:rPr>
-        <w:t>применяют модули</w:t>
-      </w:r>
-      <w:r>
-        <w:rPr>
-          <w:color w:val="000000" w:themeColor="text1"/>
-        </w:rPr>
-        <w:t xml:space="preserve"> SINAUT ST7</w:t>
+        <w:t>. В целях организации модемной связи применяют модули SINAUT ST7</w:t>
       </w:r>
     </w:p>
     <w:p>
@@ -7560,7 +8182,14 @@
         <w:rPr>
           <w:color w:val="000000" w:themeColor="text1"/>
         </w:rPr>
-        <w:t>FM – модули, отвечающие за модемную связь. Опции оборудования: встроенный микропроцессор, возможность выполнения задач автоматического регулирования, скоростного счета, взвешивания, управления процессом перемещения, позиционирования и ряд других. В ситуациях, когда происходит остановка центрального процессора, функциональные модули могут продолжать выполнять возложенные на них ранее задачи</w:t>
+        <w:t xml:space="preserve">FM – модули, отвечающие за модемную связь. Опции оборудования: встроенный микропроцессор, возможность выполнения задач </w:t>
+      </w:r>
+      <w:r>
+        <w:rPr>
+          <w:color w:val="000000" w:themeColor="text1"/>
+        </w:rPr>
+        <w:lastRenderedPageBreak/>
+        <w:t>автоматического регулирования, скоростного счета, взвешивания, управления процессом перемещения, позиционирования и ряд других. В ситуациях, когда происходит остановка центрального процессора, функциональные модули могут продолжать выполнять возложенные на них ранее задачи</w:t>
       </w:r>
     </w:p>
     <w:p>
@@ -7598,6 +8227,131 @@
     </w:p>
     <w:p>
       <w:r>
+        <w:t>HART протокол является одним из коммуникационных протоколов, широко применяемых в промышленной автоматике. Каждый протокол заточен под свои задачи, так и HART - лучшее решение как для получения информации о измеренных величинах устройств КИП и А, диагностирования и настройки этих устройств по стандартной токовой петле 4-20 мА (современный стандартный аналоговый сигнал токовой петли). Наиболее часто HART интерфейсом оснащаются датчики, но также его могут иметь и исполнительные устройства, клапаны, заслонки с управляющим токовым сигналом и др.</w:t>
+      </w:r>
+    </w:p>
+    <w:p>
+      <w:r>
+        <w:t>HART ("</w:t>
+      </w:r>
+      <w:proofErr w:type="spellStart"/>
+      <w:r>
+        <w:t>Highway</w:t>
+      </w:r>
+      <w:proofErr w:type="spellEnd"/>
+      <w:r>
+        <w:t xml:space="preserve"> </w:t>
+      </w:r>
+      <w:proofErr w:type="spellStart"/>
+      <w:r>
+        <w:t>Addressable</w:t>
+      </w:r>
+      <w:proofErr w:type="spellEnd"/>
+      <w:r>
+        <w:t xml:space="preserve"> </w:t>
+      </w:r>
+      <w:proofErr w:type="spellStart"/>
+      <w:r>
+        <w:t>Remote</w:t>
+      </w:r>
+      <w:proofErr w:type="spellEnd"/>
+      <w:r>
+        <w:t xml:space="preserve"> </w:t>
+      </w:r>
+      <w:proofErr w:type="spellStart"/>
+      <w:r>
+        <w:t>Transducer</w:t>
+      </w:r>
+      <w:proofErr w:type="spellEnd"/>
+      <w:r>
+        <w:t>") специально разработан для промышленной автоматики и измерительной техники. Его еще называют гибридным потому что он совмещает как аналоговый, так и цифровой сигнал. Другими словами, цифровой сигнал передается по аналоговому выходу датчика. Цифровая составляющая сигнала никак не влияет на аналоговый выход датчика, - она просто отфильтровывается.</w:t>
+      </w:r>
+    </w:p>
+    <w:p>
+      <w:r>
+        <w:t xml:space="preserve">Аналоговая составляющая сигнала передается как правило в одном направлении, </w:t>
+      </w:r>
+      <w:proofErr w:type="gramStart"/>
+      <w:r>
+        <w:t>например</w:t>
+      </w:r>
+      <w:proofErr w:type="gramEnd"/>
+      <w:r>
+        <w:t xml:space="preserve"> от выхода датчика ко входу вторичного прибора, в то время как цифровой сигнал может передаваться по линии в двух направлениях, - от HART устройства к датчику, запрашивая его состояние и от датчика к HART коммуникатору сообщая измеренную величину.</w:t>
+      </w:r>
+    </w:p>
+    <w:p>
+      <w:r>
+        <w:t>HART-протокол основан на методе передачи данных с помощью частотной модуляции (</w:t>
+      </w:r>
+      <w:proofErr w:type="spellStart"/>
+      <w:r>
+        <w:t>Frequency</w:t>
+      </w:r>
+      <w:proofErr w:type="spellEnd"/>
+      <w:r>
+        <w:t xml:space="preserve"> </w:t>
+      </w:r>
+      <w:proofErr w:type="spellStart"/>
+      <w:r>
+        <w:t>Shift</w:t>
+      </w:r>
+      <w:proofErr w:type="spellEnd"/>
+      <w:r>
+        <w:t xml:space="preserve"> </w:t>
+      </w:r>
+      <w:proofErr w:type="spellStart"/>
+      <w:r>
+        <w:t>Keying</w:t>
+      </w:r>
+      <w:proofErr w:type="spellEnd"/>
+      <w:r>
+        <w:t xml:space="preserve">, FSK), в соответствии с широко </w:t>
+      </w:r>
+      <w:r>
+        <w:lastRenderedPageBreak/>
+        <w:t xml:space="preserve">распространенным коммуникационным стандартом </w:t>
+      </w:r>
+      <w:proofErr w:type="spellStart"/>
+      <w:r>
+        <w:t>Bell</w:t>
+      </w:r>
+      <w:proofErr w:type="spellEnd"/>
+      <w:r>
+        <w:t xml:space="preserve"> 202. Цифровая информация передаётся частотами 1200 Гц (логическая 1) и 2200 Гц (логический 0), которые накладываются на аналоговый токовый сигнал (рис. 3). Частотно-модулированный сигнал является двухполярным и при применении соответствующей фильтрации не влияет на основной аналоговый сигнал 4-20 мА.</w:t>
+      </w:r>
+    </w:p>
+    <w:p>
+      <w:r>
+        <w:t>Скорость передачи данных для HART составляет 1,2 кбит/с. Каждый HART-компонент требует для цифровой передачи соответствующего модема.</w:t>
+      </w:r>
+    </w:p>
+    <w:p>
+      <w:r>
+        <w:t>HART коммуникатор - это микропроцессорный прибор, подключаемый в токовую петлю, часто с трансформаторным входом, для приема, обработки и передачи цифровой информации в этой схеме. Также существуют и HART модемы - устройства, подключаемые к компьютеру в USB или RS232 порт.</w:t>
+      </w:r>
+    </w:p>
+    <w:p>
+      <w:pPr>
+        <w:rPr>
+          <w:color w:val="000000"/>
+          <w:sz w:val="27"/>
+          <w:szCs w:val="27"/>
+        </w:rPr>
+      </w:pPr>
+    </w:p>
+    <w:p>
+      <w:pPr>
+        <w:pStyle w:val="a3"/>
+      </w:pPr>
+      <w:bookmarkStart w:id="6" w:name="_Toc104230573"/>
+      <w:r>
+        <w:t>5.7 Описание монтажной схемы (схемы внешних соединений)</w:t>
+      </w:r>
+      <w:bookmarkEnd w:id="6"/>
+    </w:p>
+    <w:p>
+      <w:r>
         <w:t>…</w:t>
       </w:r>
     </w:p>
@@ -7605,52 +8359,159 @@
       <w:pPr>
         <w:pStyle w:val="a3"/>
       </w:pPr>
-      <w:bookmarkStart w:id="6" w:name="_Toc104230573"/>
-      <w:r>
-        <w:t>5.7 Описание монтажной схемы (схемы внешних соединений)</w:t>
-      </w:r>
-      <w:bookmarkEnd w:id="6"/>
-    </w:p>
-    <w:p>
-      <w:r>
-        <w:t>…</w:t>
-      </w:r>
+      <w:r>
+        <w:t>5.8 Организация монтажа, ремонта и обслуживания средств измерения и автоматизации.</w:t>
+      </w:r>
+    </w:p>
+    <w:p>
+      <w:r>
+        <w:t>Контрольно-измерительные приборы размещают таким образом, чтобы ими было удобно пользоваться, легко их обслуживать, чтобы обеспечивались надежность и правильность их работы, а также требования технической эстетики.</w:t>
+      </w:r>
+    </w:p>
+    <w:p>
+      <w:r>
+        <w:t>До начала монтажных работ приборы хранят в сухом отапливаемом складе заказчика на стеллажах в заводской упаковке. В процессе хранения следует избегать вибрации, ударов. Сохранность приборов на объекте должна быть подтверждена подрядчику письменной гарантией заказчика. Передачу-приемку приборов в монтаж от заказчика подрядчику производят на приобъектном складе. Вместе с приборами подрядчику временно, на период монтажа, передают комплект технической документации. Приступать к монтажу можно только после ознакомления с заводской инструкцией по монтажу и эксплуатации. В отдельных случаях силами пуско-наладочных организаций до начала монтажа проводят стендовую проверку приборов. Перед монтажом приборы проверяют, клеймят и просушивают в отапливаемом помещении не менее суток.</w:t>
+      </w:r>
+    </w:p>
+    <w:p>
+      <w:r>
+        <w:lastRenderedPageBreak/>
+        <w:t>Различают два способа монтажа контрольно-изм</w:t>
+      </w:r>
+      <w:r>
+        <w:t xml:space="preserve">ерительных приборов: </w:t>
+      </w:r>
+      <w:r>
+        <w:t>по месту</w:t>
+      </w:r>
+      <w:r>
+        <w:t xml:space="preserve"> — на стенах, колоннах, на машина</w:t>
+      </w:r>
+      <w:r>
+        <w:t>х и аппаратах; щитовой</w:t>
+      </w:r>
+      <w:r>
+        <w:t xml:space="preserve"> — на щитах и пультах управления. Способ монтажа выбирают в зависимости от конструкции приборов, а также от необходимости концентрировать показания нескольких приборов в одном месте.</w:t>
+      </w:r>
+    </w:p>
+    <w:p>
+      <w:r>
+        <w:t>Не щитовой</w:t>
+      </w:r>
+      <w:r>
+        <w:t xml:space="preserve"> монтаж применяют в тех случаях, когда конструкция прибора не приспособлена для щитового монтажа, в одном месте требуется установить не более 1—2 приборов, или изготовление щита экономически нецелесообразно.</w:t>
+      </w:r>
+    </w:p>
+    <w:p>
+      <w:r>
+        <w:t xml:space="preserve">Большинство отечественных приборов приспособлено </w:t>
+      </w:r>
+      <w:r>
+        <w:t>для</w:t>
+      </w:r>
+      <w:r>
+        <w:t xml:space="preserve"> настенного монтажа, поэтому некоторые из них заключены в стандартные корпусы круглой, треугольной или прямоугольной фор</w:t>
+      </w:r>
+      <w:r>
+        <w:t>мы. Такие приборы крепят к сте</w:t>
+      </w:r>
+      <w:r>
+        <w:t>не винтами или а</w:t>
+      </w:r>
+      <w:r>
+        <w:t>нкерными болтами либо на ушках.</w:t>
+      </w:r>
+    </w:p>
+    <w:p>
+      <w:r>
+        <w:t xml:space="preserve">Щитовой монтаж обеспечивает концентрацию приборов в одном месте, удобство наблюдения за работой отдельных машин и аппаратов, возможность защиты приборов от неблагоприятных условий окружающей среды, удобство наблюдения за приборами. Щит управления представляет собой вертикальную </w:t>
+      </w:r>
+      <w:r>
+        <w:t>панельную</w:t>
+      </w:r>
+      <w:r>
+        <w:t xml:space="preserve"> или </w:t>
+      </w:r>
+      <w:r>
+        <w:t>шкафную</w:t>
+      </w:r>
+      <w:r>
+        <w:t xml:space="preserve"> металлическую конструкцию, на которой монтируют контрольно-измерительные приборы и средства автоматики. Щиты управления могут быть агрегатными, групповыми, цеховыми.</w:t>
+      </w:r>
+    </w:p>
+    <w:p>
+      <w:r>
+        <w:t xml:space="preserve">Щиты монтируют на ножках на полу </w:t>
+      </w:r>
+      <w:r>
+        <w:t xml:space="preserve">или крепят к стене либо колонне. </w:t>
+      </w:r>
+      <w:r>
+        <w:t>Подвесные щиты крепят на анкерных болтах, заделанных в стену. При небольшой толщине стены применяют простые болты, пропущенные сквозь стену. На колонне щиты подвешивают с помощью хомутов. Приборы на шкафных щитах обычно монтируют на заводах-изготовителях. Щитовые приборы периодически демонтируют для проверки или ремонта. Приборы устанавливают также на пультах управления.</w:t>
+      </w:r>
+    </w:p>
+    <w:p>
+      <w:r>
+        <w:t>Даже при нормальной эксплуатации с течением времени механические части приборов изнашиваются, постепенно изменяются их электрические характеристики, снижается точность, погрешность измерений выходит за допустимые пределы</w:t>
+      </w:r>
+      <w:r>
+        <w:t xml:space="preserve">. </w:t>
+      </w:r>
+      <w:r>
+        <w:t xml:space="preserve">Необходимость ремонта возникает также вследствие </w:t>
+      </w:r>
+      <w:r>
+        <w:lastRenderedPageBreak/>
+        <w:t>неправильной эксплуатации. Во всех этих случаях ремонт оборудования средств автоматизации обеспечивает служба КИПиА. В зависимости от характера причин, вызвавших неисправность, и объема ремонтных работ различают три вида ремонтов: текущий, средний, капитальный.</w:t>
+      </w:r>
+    </w:p>
+    <w:p>
+      <w:r>
+        <w:t>Текущий ремонт выполняют непосредственно на месте установки прибора. К текущему ремонту относятся: замена деталей, транзисторов и электронных ламп, прочистка контактов, восстановление оборванных проводов и паек, чистка реохорд, контактных роликов, подтягивание крепежных устройств и их деталей.</w:t>
+      </w:r>
+    </w:p>
+    <w:p>
+      <w:r>
+        <w:t xml:space="preserve">При среднем ремонте, который выполняют в цехе и на установке с отключением электрооборудования, полностью чистят приборы, смазывают или заменяют подшипники и другие подвижные поверхности, подтягивают соединения проводов на </w:t>
+      </w:r>
+      <w:proofErr w:type="spellStart"/>
+      <w:r>
+        <w:t>аппараторах</w:t>
+      </w:r>
+      <w:proofErr w:type="spellEnd"/>
+      <w:r>
+        <w:t xml:space="preserve"> и </w:t>
+      </w:r>
+      <w:proofErr w:type="spellStart"/>
+      <w:r>
+        <w:t>клеммниках</w:t>
+      </w:r>
+      <w:proofErr w:type="spellEnd"/>
+      <w:r>
+        <w:t xml:space="preserve">, </w:t>
+      </w:r>
+      <w:proofErr w:type="spellStart"/>
+      <w:r>
+        <w:t>прозванивают</w:t>
+      </w:r>
+      <w:proofErr w:type="spellEnd"/>
+      <w:r>
+        <w:t xml:space="preserve"> отдельные цепи. Периодичность среднего ремонта зависит от характера и условий эксплуатации, осуществляют его в плановом порядке по графикам, составленным службой КИПиА.</w:t>
+      </w:r>
+    </w:p>
+    <w:p>
+      <w:r>
+        <w:t>Капитальный ремонт предусматривает полное восстановление прибора или устройства, после чего на специальном испытательном стенде производят его наладку, регулировку и длительное испытание в условиях, близких к рабочему режиму.</w:t>
+      </w:r>
+    </w:p>
+    <w:p>
+      <w:r>
+        <w:t>Капитальный и частично средний ремонт выполняют силами ремонтного персонала, включая оператора, или работниками специальной ремонтной мастерской, являющейся одним из подразделений службы КИПиА. Руководит ее работой непосредственно мастер или заместитель начальника службы КИПиА, если персонал мастерской небольшой. Если объем работ значительный, в составе мастерской выделяют участки по ремонту определенных групп приборов и преобразователей: расходомеров, приборов давления и разрежения, температуры, уровня, влажности, гранулометрии и различных регуляторов.</w:t>
+      </w:r>
+    </w:p>
+    <w:p>
       <w:bookmarkStart w:id="7" w:name="_GoBack"/>
       <w:bookmarkEnd w:id="7"/>
-    </w:p>
-    <w:p>
-      <w:pPr>
-        <w:pStyle w:val="a3"/>
-      </w:pPr>
-      <w:r>
-        <w:t>5.8 Организация монтажа, ремонта и обслуживания средств измерения и автоматизации.</w:t>
-      </w:r>
-    </w:p>
-    <w:p>
-      <w:r>
-        <w:t>…</w:t>
-      </w:r>
-    </w:p>
-    <w:p/>
-    <w:p/>
-    <w:p>
-      <w:pPr>
-        <w:rPr>
-          <w:rFonts w:cs="Times New Roman"/>
-          <w:szCs w:val="28"/>
-        </w:rPr>
-      </w:pPr>
-    </w:p>
-    <w:p/>
-    <w:p/>
-    <w:p/>
-    <w:p/>
-    <w:p>
-      <w:pPr>
-        <w:spacing w:after="160" w:line="259" w:lineRule="auto"/>
-        <w:ind w:firstLine="0"/>
-        <w:jc w:val="left"/>
-      </w:pPr>
       <w:r>
         <w:br w:type="page"/>
       </w:r>
@@ -7883,9 +8744,9 @@
         </w:rPr>
         <w:object w:dxaOrig="2200" w:dyaOrig="700">
           <v:shape id="_x0000_i1029" type="#_x0000_t75" style="width:149.25pt;height:48pt" o:ole="" fillcolor="window">
-            <v:imagedata r:id="rId20" o:title=""/>
+            <v:imagedata r:id="rId24" o:title=""/>
           </v:shape>
-          <o:OLEObject Type="Embed" ProgID="Equation.3" ShapeID="_x0000_i1029" DrawAspect="Content" ObjectID="_1744482514" r:id="rId21"/>
+          <o:OLEObject Type="Embed" ProgID="Equation.3" ShapeID="_x0000_i1029" DrawAspect="Content" ObjectID="_1744749234" r:id="rId25"/>
         </w:object>
       </w:r>
       <w:r>
@@ -8027,9 +8888,9 @@
         </w:rPr>
         <w:object w:dxaOrig="3135" w:dyaOrig="375">
           <v:shape id="_x0000_i1030" type="#_x0000_t75" style="width:156.75pt;height:18.75pt" o:ole="" fillcolor="window">
-            <v:imagedata r:id="rId22" o:title=""/>
+            <v:imagedata r:id="rId26" o:title=""/>
           </v:shape>
-          <o:OLEObject Type="Embed" ProgID="Equation.3" ShapeID="_x0000_i1030" DrawAspect="Content" ObjectID="_1744482515" r:id="rId23"/>
+          <o:OLEObject Type="Embed" ProgID="Equation.3" ShapeID="_x0000_i1030" DrawAspect="Content" ObjectID="_1744749235" r:id="rId27"/>
         </w:object>
       </w:r>
       <w:r>
@@ -8075,9 +8936,9 @@
         </w:rPr>
         <w:object w:dxaOrig="345" w:dyaOrig="375">
           <v:shape id="_x0000_i1031" type="#_x0000_t75" style="width:17.25pt;height:18.75pt" o:ole="" fillcolor="window">
-            <v:imagedata r:id="rId24" o:title=""/>
+            <v:imagedata r:id="rId28" o:title=""/>
           </v:shape>
-          <o:OLEObject Type="Embed" ProgID="Equation.3" ShapeID="_x0000_i1031" DrawAspect="Content" ObjectID="_1744482516" r:id="rId25"/>
+          <o:OLEObject Type="Embed" ProgID="Equation.3" ShapeID="_x0000_i1031" DrawAspect="Content" ObjectID="_1744749236" r:id="rId29"/>
         </w:object>
       </w:r>
       <w:r>
@@ -8107,9 +8968,9 @@
         </w:rPr>
         <w:object w:dxaOrig="315" w:dyaOrig="375">
           <v:shape id="_x0000_i1032" type="#_x0000_t75" style="width:15.75pt;height:18.75pt" o:ole="" fillcolor="window">
-            <v:imagedata r:id="rId26" o:title=""/>
+            <v:imagedata r:id="rId30" o:title=""/>
           </v:shape>
-          <o:OLEObject Type="Embed" ProgID="Equation.3" ShapeID="_x0000_i1032" DrawAspect="Content" ObjectID="_1744482517" r:id="rId27"/>
+          <o:OLEObject Type="Embed" ProgID="Equation.3" ShapeID="_x0000_i1032" DrawAspect="Content" ObjectID="_1744749237" r:id="rId31"/>
         </w:object>
       </w:r>
       <w:r>
@@ -8127,21 +8988,13 @@
         </w:rPr>
         <w:object w:dxaOrig="285" w:dyaOrig="375">
           <v:shape id="_x0000_i1033" type="#_x0000_t75" style="width:14.25pt;height:18.75pt" o:ole="" fillcolor="window">
-            <v:imagedata r:id="rId28" o:title=""/>
+            <v:imagedata r:id="rId32" o:title=""/>
           </v:shape>
-          <o:OLEObject Type="Embed" ProgID="Equation.3" ShapeID="_x0000_i1033" DrawAspect="Content" ObjectID="_1744482518" r:id="rId29"/>
+          <o:OLEObject Type="Embed" ProgID="Equation.3" ShapeID="_x0000_i1033" DrawAspect="Content" ObjectID="_1744749238" r:id="rId33"/>
         </w:object>
       </w:r>
       <w:r>
-        <w:t xml:space="preserve"> = 0,8 - зависит от вида </w:t>
-      </w:r>
-      <w:proofErr w:type="spellStart"/>
-      <w:r>
-        <w:t>светопропускающего</w:t>
-      </w:r>
-      <w:proofErr w:type="spellEnd"/>
-      <w:r>
-        <w:t xml:space="preserve"> материала;</w:t>
+        <w:t xml:space="preserve"> = 0,8 - зависит от вида светопропускающего материала;</w:t>
       </w:r>
     </w:p>
     <w:p>
@@ -8151,9 +9004,9 @@
         </w:rPr>
         <w:object w:dxaOrig="315" w:dyaOrig="375">
           <v:shape id="_x0000_i1034" type="#_x0000_t75" style="width:15.75pt;height:18.75pt" o:ole="" fillcolor="window">
-            <v:imagedata r:id="rId30" o:title=""/>
+            <v:imagedata r:id="rId34" o:title=""/>
           </v:shape>
-          <o:OLEObject Type="Embed" ProgID="Equation.3" ShapeID="_x0000_i1034" DrawAspect="Content" ObjectID="_1744482519" r:id="rId31"/>
+          <o:OLEObject Type="Embed" ProgID="Equation.3" ShapeID="_x0000_i1034" DrawAspect="Content" ObjectID="_1744749239" r:id="rId35"/>
         </w:object>
       </w:r>
       <w:r>
@@ -8167,21 +9020,13 @@
         </w:rPr>
         <w:object w:dxaOrig="315" w:dyaOrig="375">
           <v:shape id="_x0000_i1035" type="#_x0000_t75" style="width:15.75pt;height:18.75pt" o:ole="" fillcolor="window">
-            <v:imagedata r:id="rId32" o:title=""/>
+            <v:imagedata r:id="rId36" o:title=""/>
           </v:shape>
-          <o:OLEObject Type="Embed" ProgID="Equation.3" ShapeID="_x0000_i1035" DrawAspect="Content" ObjectID="_1744482520" r:id="rId33"/>
+          <o:OLEObject Type="Embed" ProgID="Equation.3" ShapeID="_x0000_i1035" DrawAspect="Content" ObjectID="_1744749240" r:id="rId37"/>
         </w:object>
       </w:r>
       <w:r>
-        <w:t xml:space="preserve"> = 0,7 - зависит от степени загрязнения </w:t>
-      </w:r>
-      <w:proofErr w:type="spellStart"/>
-      <w:r>
-        <w:t>светопропускающего</w:t>
-      </w:r>
-      <w:proofErr w:type="spellEnd"/>
-      <w:r>
-        <w:t xml:space="preserve"> материала;</w:t>
+        <w:t xml:space="preserve"> = 0,7 - зависит от степени загрязнения светопропускающего материала;</w:t>
       </w:r>
     </w:p>
     <w:p>
@@ -8191,9 +9036,9 @@
         </w:rPr>
         <w:object w:dxaOrig="315" w:dyaOrig="375">
           <v:shape id="_x0000_i1036" type="#_x0000_t75" style="width:15.75pt;height:18.75pt" o:ole="" fillcolor="window">
-            <v:imagedata r:id="rId34" o:title=""/>
+            <v:imagedata r:id="rId38" o:title=""/>
           </v:shape>
-          <o:OLEObject Type="Embed" ProgID="Equation.3" ShapeID="_x0000_i1036" DrawAspect="Content" ObjectID="_1744482521" r:id="rId35"/>
+          <o:OLEObject Type="Embed" ProgID="Equation.3" ShapeID="_x0000_i1036" DrawAspect="Content" ObjectID="_1744749241" r:id="rId39"/>
         </w:object>
       </w:r>
       <w:r>
@@ -8207,9 +9052,9 @@
         </w:rPr>
         <w:object w:dxaOrig="2925" w:dyaOrig="405">
           <v:shape id="_x0000_i1037" type="#_x0000_t75" style="width:146.25pt;height:20.25pt" o:ole="" fillcolor="window">
-            <v:imagedata r:id="rId36" o:title=""/>
+            <v:imagedata r:id="rId40" o:title=""/>
           </v:shape>
-          <o:OLEObject Type="Embed" ProgID="Equation.3" ShapeID="_x0000_i1037" DrawAspect="Content" ObjectID="_1744482522" r:id="rId37"/>
+          <o:OLEObject Type="Embed" ProgID="Equation.3" ShapeID="_x0000_i1037" DrawAspect="Content" ObjectID="_1744749242" r:id="rId41"/>
         </w:object>
       </w:r>
     </w:p>
@@ -8225,9 +9070,9 @@
         </w:rPr>
         <w:object w:dxaOrig="3120" w:dyaOrig="660">
           <v:shape id="_x0000_i1038" type="#_x0000_t75" style="width:215.25pt;height:45.75pt" o:ole="" fillcolor="window">
-            <v:imagedata r:id="rId38" o:title=""/>
+            <v:imagedata r:id="rId42" o:title=""/>
           </v:shape>
-          <o:OLEObject Type="Embed" ProgID="Equation.3" ShapeID="_x0000_i1038" DrawAspect="Content" ObjectID="_1744482523" r:id="rId39"/>
+          <o:OLEObject Type="Embed" ProgID="Equation.3" ShapeID="_x0000_i1038" DrawAspect="Content" ObjectID="_1744749243" r:id="rId43"/>
         </w:object>
       </w:r>
       <w:r>
@@ -8264,15 +9109,7 @@
     </w:p>
     <w:p>
       <w:r>
-        <w:t xml:space="preserve">Используются </w:t>
-      </w:r>
-      <w:proofErr w:type="spellStart"/>
-      <w:r>
-        <w:t>потолочно-люминисцентные</w:t>
-      </w:r>
-      <w:proofErr w:type="spellEnd"/>
-      <w:r>
-        <w:t xml:space="preserve"> светильники на высоте 3.6м</w:t>
+        <w:t>Используются потолочно-люминисцентные светильники на высоте 3.6м</w:t>
       </w:r>
     </w:p>
     <w:p>
@@ -8287,9 +9124,9 @@
         </w:rPr>
         <w:object w:dxaOrig="3159" w:dyaOrig="660">
           <v:shape id="_x0000_i1039" type="#_x0000_t75" style="width:182.25pt;height:37.5pt" o:ole="" fillcolor="window">
-            <v:imagedata r:id="rId40" o:title=""/>
+            <v:imagedata r:id="rId44" o:title=""/>
           </v:shape>
-          <o:OLEObject Type="Embed" ProgID="Equation.3" ShapeID="_x0000_i1039" DrawAspect="Content" ObjectID="_1744482524" r:id="rId41"/>
+          <o:OLEObject Type="Embed" ProgID="Equation.3" ShapeID="_x0000_i1039" DrawAspect="Content" ObjectID="_1744749244" r:id="rId45"/>
         </w:object>
       </w:r>
       <w:r>
@@ -8308,9 +9145,9 @@
       <w:r>
         <w:object w:dxaOrig="2085" w:dyaOrig="825">
           <v:shape id="_x0000_i1040" type="#_x0000_t75" style="width:104.25pt;height:41.25pt" o:ole="" fillcolor="window">
-            <v:imagedata r:id="rId42" o:title=""/>
+            <v:imagedata r:id="rId46" o:title=""/>
           </v:shape>
-          <o:OLEObject Type="Embed" ProgID="Equation.3" ShapeID="_x0000_i1040" DrawAspect="Content" ObjectID="_1744482525" r:id="rId43"/>
+          <o:OLEObject Type="Embed" ProgID="Equation.3" ShapeID="_x0000_i1040" DrawAspect="Content" ObjectID="_1744749245" r:id="rId47"/>
         </w:object>
       </w:r>
       <w:r>
@@ -8453,9 +9290,9 @@
         </w:rPr>
         <w:object w:dxaOrig="285" w:dyaOrig="315">
           <v:shape id="_x0000_i1041" type="#_x0000_t75" style="width:14.25pt;height:15.75pt" o:ole="" fillcolor="window">
-            <v:imagedata r:id="rId44" o:title=""/>
+            <v:imagedata r:id="rId48" o:title=""/>
           </v:shape>
-          <o:OLEObject Type="Embed" ProgID="Equation.3" ShapeID="_x0000_i1041" DrawAspect="Content" ObjectID="_1744482526" r:id="rId45"/>
+          <o:OLEObject Type="Embed" ProgID="Equation.3" ShapeID="_x0000_i1041" DrawAspect="Content" ObjectID="_1744749246" r:id="rId49"/>
         </w:object>
       </w:r>
       <w:r>
@@ -8496,9 +9333,9 @@
         </w:rPr>
         <w:object w:dxaOrig="1420" w:dyaOrig="720">
           <v:shape id="_x0000_i1042" type="#_x0000_t75" style="width:105pt;height:52.5pt" o:ole="" fillcolor="window">
-            <v:imagedata r:id="rId46" o:title=""/>
+            <v:imagedata r:id="rId50" o:title=""/>
           </v:shape>
-          <o:OLEObject Type="Embed" ProgID="Equation.3" ShapeID="_x0000_i1042" DrawAspect="Content" ObjectID="_1744482527" r:id="rId47"/>
+          <o:OLEObject Type="Embed" ProgID="Equation.3" ShapeID="_x0000_i1042" DrawAspect="Content" ObjectID="_1744749247" r:id="rId51"/>
         </w:object>
       </w:r>
       <w:r>
@@ -8547,9 +9384,9 @@
         </w:rPr>
         <w:object w:dxaOrig="2780" w:dyaOrig="660">
           <v:shape id="_x0000_i1043" type="#_x0000_t75" style="width:173.25pt;height:41.25pt" o:ole="" fillcolor="window">
-            <v:imagedata r:id="rId48" o:title=""/>
+            <v:imagedata r:id="rId52" o:title=""/>
           </v:shape>
-          <o:OLEObject Type="Embed" ProgID="Equation.3" ShapeID="_x0000_i1043" DrawAspect="Content" ObjectID="_1744482528" r:id="rId49"/>
+          <o:OLEObject Type="Embed" ProgID="Equation.3" ShapeID="_x0000_i1043" DrawAspect="Content" ObjectID="_1744749248" r:id="rId53"/>
         </w:object>
       </w:r>
     </w:p>
@@ -8570,15 +9407,7 @@
     </w:p>
     <w:p>
       <w:r>
-        <w:t xml:space="preserve">Электробезопасность. В соответствии с ПУЭ помещение пункта управления относится к классу - без повышенной опасности (сухие, </w:t>
-      </w:r>
-      <w:proofErr w:type="spellStart"/>
-      <w:r>
-        <w:t>беспыльные</w:t>
-      </w:r>
-      <w:proofErr w:type="spellEnd"/>
-      <w:r>
-        <w:t xml:space="preserve"> помещения с нормальной температурой воздуха и изолирующими деревянными полами).</w:t>
+        <w:t>Электробезопасность. В соответствии с ПУЭ помещение пункта управления относится к классу - без повышенной опасности (сухие, беспыльные помещения с нормальной температурой воздуха и изолирующими деревянными полами).</w:t>
       </w:r>
     </w:p>
     <w:p>
@@ -8588,36 +9417,12 @@
     </w:p>
     <w:p>
       <w:r>
-        <w:t xml:space="preserve">Очистка всех </w:t>
-      </w:r>
-      <w:proofErr w:type="spellStart"/>
-      <w:r>
-        <w:t>сдувок</w:t>
-      </w:r>
-      <w:proofErr w:type="spellEnd"/>
-      <w:r>
-        <w:t xml:space="preserve"> или продувок азотом, содержащих окись этилена, производятся через скруббер № 34, орошаемый водой.</w:t>
-      </w:r>
-    </w:p>
-    <w:p>
-      <w:r>
-        <w:t xml:space="preserve">Очистка всех </w:t>
-      </w:r>
-      <w:proofErr w:type="spellStart"/>
-      <w:r>
-        <w:t>сдувок</w:t>
-      </w:r>
-      <w:proofErr w:type="spellEnd"/>
-      <w:r>
-        <w:t xml:space="preserve"> или продувок азотом, содержащих аммиак, производятся по отдельному коллектору </w:t>
-      </w:r>
-      <w:proofErr w:type="spellStart"/>
-      <w:r>
-        <w:t>сдувок</w:t>
-      </w:r>
-      <w:proofErr w:type="spellEnd"/>
-      <w:r>
-        <w:t xml:space="preserve"> через скруббер № 48.</w:t>
+        <w:t>Очистка всех сдувок или продувок азотом, содержащих окись этилена, производятся через скруббер № 34, орошаемый водой.</w:t>
+      </w:r>
+    </w:p>
+    <w:p>
+      <w:r>
+        <w:t>Очистка всех сдувок или продувок азотом, содержащих аммиак, производятся по отдельному коллектору сдувок через скруббер № 48.</w:t>
       </w:r>
     </w:p>
     <w:p>
@@ -8627,15 +9432,7 @@
     </w:p>
     <w:p>
       <w:r>
-        <w:t xml:space="preserve">Все аппараты, работающие под давлением, имеют линии </w:t>
-      </w:r>
-      <w:proofErr w:type="spellStart"/>
-      <w:r>
-        <w:t>сдувок</w:t>
-      </w:r>
-      <w:proofErr w:type="spellEnd"/>
-      <w:r>
-        <w:t xml:space="preserve"> в скрубберы №№ 34, 48.</w:t>
+        <w:t>Все аппараты, работающие под давлением, имеют линии сдувок в скрубберы №№ 34, 48.</w:t>
       </w:r>
     </w:p>
     <w:p>
@@ -8651,15 +9448,7 @@
     </w:p>
     <w:p>
       <w:r>
-        <w:t xml:space="preserve">Вентиляционные выбросы от вытяжных </w:t>
-      </w:r>
-      <w:proofErr w:type="spellStart"/>
-      <w:r>
-        <w:t>вентсистем</w:t>
-      </w:r>
-      <w:proofErr w:type="spellEnd"/>
-      <w:r>
-        <w:t xml:space="preserve"> производятся через стояк высотой 20 м.</w:t>
+        <w:t>Вентиляционные выбросы от вытяжных вентсистем производятся через стояк высотой 20 м.</w:t>
       </w:r>
     </w:p>
     <w:p>
@@ -15877,21 +16666,7 @@
         <w:rPr>
           <w:rFonts w:eastAsiaTheme="minorEastAsia"/>
         </w:rPr>
-        <w:t xml:space="preserve"> называется </w:t>
-      </w:r>
-      <w:proofErr w:type="spellStart"/>
-      <w:r>
-        <w:rPr>
-          <w:rFonts w:eastAsiaTheme="minorEastAsia"/>
-        </w:rPr>
-        <w:t>оплатоёмкостью</w:t>
-      </w:r>
-      <w:proofErr w:type="spellEnd"/>
-      <w:r>
-        <w:rPr>
-          <w:rFonts w:eastAsiaTheme="minorEastAsia"/>
-        </w:rPr>
-        <w:t xml:space="preserve"> единицы продукции. Дробь СТ/РП является показателем затрат на амортизацию основных. фондов, приходящуюся на единицу продукции и тоже может быть представлена в виде произведения сомножителей</w:t>
+        <w:t xml:space="preserve"> называется оплатоёмкостью единицы продукции. Дробь СТ/РП является показателем затрат на амортизацию основных. фондов, приходящуюся на единицу продукции и тоже может быть представлена в виде произведения сомножителей</w:t>
       </w:r>
     </w:p>
     <w:p>
@@ -15994,21 +16769,7 @@
         <w:rPr>
           <w:rFonts w:eastAsiaTheme="minorEastAsia"/>
         </w:rPr>
-        <w:t xml:space="preserve"> - </w:t>
-      </w:r>
-      <w:proofErr w:type="spellStart"/>
-      <w:r>
-        <w:rPr>
-          <w:rFonts w:eastAsiaTheme="minorEastAsia"/>
-        </w:rPr>
-        <w:t>фондоемкость</w:t>
-      </w:r>
-      <w:proofErr w:type="spellEnd"/>
-      <w:r>
-        <w:rPr>
-          <w:rFonts w:eastAsiaTheme="minorEastAsia"/>
-        </w:rPr>
-        <w:t xml:space="preserve"> продукции;</w:t>
+        <w:t xml:space="preserve"> - фондоемкость продукции;</w:t>
       </w:r>
     </w:p>
     <w:p>
@@ -16597,35 +17358,7 @@
         <w:rPr>
           <w:rFonts w:eastAsiaTheme="minorEastAsia"/>
         </w:rPr>
-        <w:t xml:space="preserve">Произведение, </w:t>
-      </w:r>
-      <w:proofErr w:type="spellStart"/>
-      <w:r>
-        <w:rPr>
-          <w:rFonts w:eastAsiaTheme="minorEastAsia"/>
-        </w:rPr>
-        <w:t>аФе</w:t>
-      </w:r>
-      <w:proofErr w:type="spellEnd"/>
-      <w:r>
-        <w:rPr>
-          <w:rFonts w:eastAsiaTheme="minorEastAsia"/>
-        </w:rPr>
-        <w:t xml:space="preserve"> — называется </w:t>
-      </w:r>
-      <w:proofErr w:type="spellStart"/>
-      <w:r>
-        <w:rPr>
-          <w:rFonts w:eastAsiaTheme="minorEastAsia"/>
-        </w:rPr>
-        <w:t>амортизациоемкостью</w:t>
-      </w:r>
-      <w:proofErr w:type="spellEnd"/>
-      <w:r>
-        <w:rPr>
-          <w:rFonts w:eastAsiaTheme="minorEastAsia"/>
-        </w:rPr>
-        <w:t xml:space="preserve"> — единицы продукции.</w:t>
+        <w:t>Произведение, аФе — называется амортизациоемкостью — единицы продукции.</w:t>
       </w:r>
     </w:p>
     <w:p>
@@ -17014,21 +17747,7 @@
         <w:rPr>
           <w:rFonts w:eastAsiaTheme="minorEastAsia"/>
         </w:rPr>
-        <w:t xml:space="preserve">ПР/РП - </w:t>
-      </w:r>
-      <w:proofErr w:type="spellStart"/>
-      <w:r>
-        <w:rPr>
-          <w:rFonts w:eastAsiaTheme="minorEastAsia"/>
-        </w:rPr>
-        <w:t>услугоемкость</w:t>
-      </w:r>
-      <w:proofErr w:type="spellEnd"/>
-      <w:r>
-        <w:rPr>
-          <w:rFonts w:eastAsiaTheme="minorEastAsia"/>
-        </w:rPr>
-        <w:t xml:space="preserve"> единицы продукции - у, так как величина ПР включает затраты, связанные с оплатой услуг сторонних организаций разного профиля (банков, связей и так далее).</w:t>
+        <w:t>ПР/РП - услугоемкость единицы продукции - у, так как величина ПР включает затраты, связанные с оплатой услуг сторонних организаций разного профиля (банков, связей и так далее).</w:t>
       </w:r>
     </w:p>
     <w:p>
@@ -20269,16 +20988,8 @@
               <w:rPr>
                 <w:rFonts w:eastAsiaTheme="minorEastAsia"/>
               </w:rPr>
-              <w:t xml:space="preserve">10. </w:t>
-            </w:r>
-            <w:proofErr w:type="spellStart"/>
-            <w:r>
-              <w:rPr>
-                <w:rFonts w:eastAsiaTheme="minorEastAsia"/>
-              </w:rPr>
-              <w:t>Оплатоемкость</w:t>
-            </w:r>
-            <w:proofErr w:type="spellEnd"/>
+              <w:t>10. Оплатоемкость</w:t>
+            </w:r>
           </w:p>
         </w:tc>
         <w:tc>
@@ -21138,16 +21849,8 @@
               <w:rPr>
                 <w:rFonts w:eastAsiaTheme="minorEastAsia"/>
               </w:rPr>
-              <w:t xml:space="preserve">13. </w:t>
-            </w:r>
-            <w:proofErr w:type="spellStart"/>
-            <w:r>
-              <w:rPr>
-                <w:rFonts w:eastAsiaTheme="minorEastAsia"/>
-              </w:rPr>
-              <w:t>Услугоемкость</w:t>
-            </w:r>
-            <w:proofErr w:type="spellEnd"/>
+              <w:t>13. Услугоемкость</w:t>
+            </w:r>
           </w:p>
         </w:tc>
         <w:tc>
@@ -22273,21 +22976,7 @@
               <w:rPr>
                 <w:rFonts w:eastAsiaTheme="minorEastAsia"/>
               </w:rPr>
-              <w:t xml:space="preserve">3. </w:t>
-            </w:r>
-            <w:proofErr w:type="spellStart"/>
-            <w:r>
-              <w:rPr>
-                <w:rFonts w:eastAsiaTheme="minorEastAsia"/>
-              </w:rPr>
-              <w:t>Оплатоемкость</w:t>
-            </w:r>
-            <w:proofErr w:type="spellEnd"/>
-            <w:r>
-              <w:rPr>
-                <w:rFonts w:eastAsiaTheme="minorEastAsia"/>
-              </w:rPr>
-              <w:t xml:space="preserve"> тыс. руб.</w:t>
+              <w:t>3. Оплатоемкость тыс. руб.</w:t>
             </w:r>
           </w:p>
         </w:tc>
@@ -22569,55 +23258,7 @@
                 <w:rFonts w:eastAsiaTheme="minorEastAsia"/>
                 <w:lang w:val="en-GB"/>
               </w:rPr>
-              <w:t xml:space="preserve">4. </w:t>
-            </w:r>
-            <w:proofErr w:type="spellStart"/>
-            <w:r>
-              <w:rPr>
-                <w:rFonts w:eastAsiaTheme="minorEastAsia"/>
-                <w:lang w:val="en-GB"/>
-              </w:rPr>
-              <w:t>Средняя</w:t>
-            </w:r>
-            <w:proofErr w:type="spellEnd"/>
-            <w:r>
-              <w:rPr>
-                <w:rFonts w:eastAsiaTheme="minorEastAsia"/>
-                <w:lang w:val="en-GB"/>
-              </w:rPr>
-              <w:t xml:space="preserve"> </w:t>
-            </w:r>
-            <w:proofErr w:type="spellStart"/>
-            <w:r>
-              <w:rPr>
-                <w:rFonts w:eastAsiaTheme="minorEastAsia"/>
-                <w:lang w:val="en-GB"/>
-              </w:rPr>
-              <w:t>норма</w:t>
-            </w:r>
-            <w:proofErr w:type="spellEnd"/>
-            <w:r>
-              <w:rPr>
-                <w:rFonts w:eastAsiaTheme="minorEastAsia"/>
-                <w:lang w:val="en-GB"/>
-              </w:rPr>
-              <w:t xml:space="preserve"> </w:t>
-            </w:r>
-            <w:proofErr w:type="spellStart"/>
-            <w:r>
-              <w:rPr>
-                <w:rFonts w:eastAsiaTheme="minorEastAsia"/>
-                <w:lang w:val="en-GB"/>
-              </w:rPr>
-              <w:t>амортизации</w:t>
-            </w:r>
-            <w:proofErr w:type="spellEnd"/>
-            <w:r>
-              <w:rPr>
-                <w:rFonts w:eastAsiaTheme="minorEastAsia"/>
-                <w:lang w:val="en-GB"/>
-              </w:rPr>
-              <w:t xml:space="preserve"> %</w:t>
+              <w:t>4. Средняя норма амортизации %</w:t>
             </w:r>
           </w:p>
         </w:tc>
@@ -22857,21 +23498,7 @@
               <w:rPr>
                 <w:rFonts w:eastAsiaTheme="minorEastAsia"/>
               </w:rPr>
-              <w:t xml:space="preserve">5. </w:t>
-            </w:r>
-            <w:proofErr w:type="spellStart"/>
-            <w:r>
-              <w:rPr>
-                <w:rFonts w:eastAsiaTheme="minorEastAsia"/>
-              </w:rPr>
-              <w:t>Фондоемкость</w:t>
-            </w:r>
-            <w:proofErr w:type="spellEnd"/>
-            <w:r>
-              <w:rPr>
-                <w:rFonts w:eastAsiaTheme="minorEastAsia"/>
-              </w:rPr>
-              <w:t xml:space="preserve"> тыс. руб.</w:t>
+              <w:t>5. Фондоемкость тыс. руб.</w:t>
             </w:r>
           </w:p>
         </w:tc>
@@ -23111,21 +23738,7 @@
               <w:rPr>
                 <w:rFonts w:eastAsiaTheme="minorEastAsia"/>
               </w:rPr>
-              <w:t xml:space="preserve">6. </w:t>
-            </w:r>
-            <w:proofErr w:type="spellStart"/>
-            <w:r>
-              <w:rPr>
-                <w:rFonts w:eastAsiaTheme="minorEastAsia"/>
-              </w:rPr>
-              <w:t>Амортизациоемкость</w:t>
-            </w:r>
-            <w:proofErr w:type="spellEnd"/>
-            <w:r>
-              <w:rPr>
-                <w:rFonts w:eastAsiaTheme="minorEastAsia"/>
-              </w:rPr>
-              <w:t xml:space="preserve"> тыс. руб.</w:t>
+              <w:t>6. Амортизациоемкость тыс. руб.</w:t>
             </w:r>
           </w:p>
         </w:tc>
@@ -23148,14 +23761,12 @@
                 <w:rFonts w:eastAsiaTheme="minorEastAsia"/>
               </w:rPr>
             </w:pPr>
-            <w:proofErr w:type="spellStart"/>
             <w:r>
               <w:rPr>
                 <w:rFonts w:eastAsiaTheme="minorEastAsia"/>
               </w:rPr>
               <w:t>аФе</w:t>
             </w:r>
-            <w:proofErr w:type="spellEnd"/>
           </w:p>
         </w:tc>
         <w:tc>
@@ -25658,19 +26269,11 @@
           <w:rFonts w:eastAsiaTheme="minorEastAsia"/>
         </w:rPr>
       </w:pPr>
-      <w:proofErr w:type="spellStart"/>
       <w:r>
         <w:rPr>
           <w:rFonts w:eastAsiaTheme="minorEastAsia"/>
         </w:rPr>
-        <w:t>Фондоемкость</w:t>
-      </w:r>
-      <w:proofErr w:type="spellEnd"/>
-      <w:r>
-        <w:rPr>
-          <w:rFonts w:eastAsiaTheme="minorEastAsia"/>
-        </w:rPr>
-        <w:t xml:space="preserve"> (Ф</w:t>
+        <w:t>Фондоемкость (Ф</w:t>
       </w:r>
       <w:r>
         <w:rPr>
@@ -26751,21 +27354,7 @@
         <w:rPr>
           <w:rFonts w:eastAsiaTheme="minorEastAsia"/>
         </w:rPr>
-        <w:t xml:space="preserve">Показатель </w:t>
-      </w:r>
-      <w:proofErr w:type="spellStart"/>
-      <w:r>
-        <w:rPr>
-          <w:rFonts w:eastAsiaTheme="minorEastAsia"/>
-        </w:rPr>
-        <w:t>фондоемкость</w:t>
-      </w:r>
-      <w:proofErr w:type="spellEnd"/>
-      <w:r>
-        <w:rPr>
-          <w:rFonts w:eastAsiaTheme="minorEastAsia"/>
-        </w:rPr>
-        <w:t>: 0,07</w:t>
+        <w:t>Показатель фондоемкость: 0,07</w:t>
       </w:r>
     </w:p>
     <w:p>
@@ -31151,6 +31740,96 @@
     </w:lvl>
   </w:abstractNum>
   <w:abstractNum w:abstractNumId="21" w15:restartNumberingAfterBreak="0">
+    <w:nsid w:val="587E2622"/>
+    <w:multiLevelType w:val="hybridMultilevel"/>
+    <w:tmpl w:val="057CB5C6"/>
+    <w:lvl w:ilvl="0" w:tplc="64F8D8F6">
+      <w:start w:val="1"/>
+      <w:numFmt w:val="decimal"/>
+      <w:lvlText w:val="%1)"/>
+      <w:lvlJc w:val="left"/>
+      <w:pPr>
+        <w:ind w:left="1256" w:hanging="405"/>
+      </w:pPr>
+      <w:rPr>
+        <w:rFonts w:hint="default"/>
+        <w:color w:val="000000"/>
+      </w:rPr>
+    </w:lvl>
+    <w:lvl w:ilvl="1" w:tplc="04190019" w:tentative="1">
+      <w:start w:val="1"/>
+      <w:numFmt w:val="lowerLetter"/>
+      <w:lvlText w:val="%2."/>
+      <w:lvlJc w:val="left"/>
+      <w:pPr>
+        <w:ind w:left="1931" w:hanging="360"/>
+      </w:pPr>
+    </w:lvl>
+    <w:lvl w:ilvl="2" w:tplc="0419001B" w:tentative="1">
+      <w:start w:val="1"/>
+      <w:numFmt w:val="lowerRoman"/>
+      <w:lvlText w:val="%3."/>
+      <w:lvlJc w:val="right"/>
+      <w:pPr>
+        <w:ind w:left="2651" w:hanging="180"/>
+      </w:pPr>
+    </w:lvl>
+    <w:lvl w:ilvl="3" w:tplc="0419000F" w:tentative="1">
+      <w:start w:val="1"/>
+      <w:numFmt w:val="decimal"/>
+      <w:lvlText w:val="%4."/>
+      <w:lvlJc w:val="left"/>
+      <w:pPr>
+        <w:ind w:left="3371" w:hanging="360"/>
+      </w:pPr>
+    </w:lvl>
+    <w:lvl w:ilvl="4" w:tplc="04190019" w:tentative="1">
+      <w:start w:val="1"/>
+      <w:numFmt w:val="lowerLetter"/>
+      <w:lvlText w:val="%5."/>
+      <w:lvlJc w:val="left"/>
+      <w:pPr>
+        <w:ind w:left="4091" w:hanging="360"/>
+      </w:pPr>
+    </w:lvl>
+    <w:lvl w:ilvl="5" w:tplc="0419001B" w:tentative="1">
+      <w:start w:val="1"/>
+      <w:numFmt w:val="lowerRoman"/>
+      <w:lvlText w:val="%6."/>
+      <w:lvlJc w:val="right"/>
+      <w:pPr>
+        <w:ind w:left="4811" w:hanging="180"/>
+      </w:pPr>
+    </w:lvl>
+    <w:lvl w:ilvl="6" w:tplc="0419000F" w:tentative="1">
+      <w:start w:val="1"/>
+      <w:numFmt w:val="decimal"/>
+      <w:lvlText w:val="%7."/>
+      <w:lvlJc w:val="left"/>
+      <w:pPr>
+        <w:ind w:left="5531" w:hanging="360"/>
+      </w:pPr>
+    </w:lvl>
+    <w:lvl w:ilvl="7" w:tplc="04190019" w:tentative="1">
+      <w:start w:val="1"/>
+      <w:numFmt w:val="lowerLetter"/>
+      <w:lvlText w:val="%8."/>
+      <w:lvlJc w:val="left"/>
+      <w:pPr>
+        <w:ind w:left="6251" w:hanging="360"/>
+      </w:pPr>
+    </w:lvl>
+    <w:lvl w:ilvl="8" w:tplc="0419001B" w:tentative="1">
+      <w:start w:val="1"/>
+      <w:numFmt w:val="lowerRoman"/>
+      <w:lvlText w:val="%9."/>
+      <w:lvlJc w:val="right"/>
+      <w:pPr>
+        <w:ind w:left="6971" w:hanging="180"/>
+      </w:pPr>
+    </w:lvl>
+  </w:abstractNum>
+  <w:abstractNum w:abstractNumId="22" w15:restartNumberingAfterBreak="0">
     <w:nsid w:val="5E6A4E12"/>
     <w:multiLevelType w:val="hybridMultilevel"/>
     <w:tmpl w:val="A2B0DB24"/>
@@ -31239,7 +31918,7 @@
       </w:pPr>
     </w:lvl>
   </w:abstractNum>
-  <w:abstractNum w:abstractNumId="22" w15:restartNumberingAfterBreak="0">
+  <w:abstractNum w:abstractNumId="23" w15:restartNumberingAfterBreak="0">
     <w:nsid w:val="613328F1"/>
     <w:multiLevelType w:val="hybridMultilevel"/>
     <w:tmpl w:val="DA5C8FC2"/>
@@ -31325,7 +32004,7 @@
       </w:pPr>
     </w:lvl>
   </w:abstractNum>
-  <w:abstractNum w:abstractNumId="23" w15:restartNumberingAfterBreak="0">
+  <w:abstractNum w:abstractNumId="24" w15:restartNumberingAfterBreak="0">
     <w:nsid w:val="64611D26"/>
     <w:multiLevelType w:val="hybridMultilevel"/>
     <w:tmpl w:val="F2D6B9B4"/>
@@ -31438,7 +32117,7 @@
       </w:rPr>
     </w:lvl>
   </w:abstractNum>
-  <w:abstractNum w:abstractNumId="24" w15:restartNumberingAfterBreak="0">
+  <w:abstractNum w:abstractNumId="25" w15:restartNumberingAfterBreak="0">
     <w:nsid w:val="65583F8F"/>
     <w:multiLevelType w:val="hybridMultilevel"/>
     <w:tmpl w:val="F2D2EC54"/>
@@ -31527,7 +32206,7 @@
       </w:pPr>
     </w:lvl>
   </w:abstractNum>
-  <w:abstractNum w:abstractNumId="25" w15:restartNumberingAfterBreak="0">
+  <w:abstractNum w:abstractNumId="26" w15:restartNumberingAfterBreak="0">
     <w:nsid w:val="703F0090"/>
     <w:multiLevelType w:val="hybridMultilevel"/>
     <w:tmpl w:val="96303AC0"/>
@@ -31616,7 +32295,7 @@
       </w:pPr>
     </w:lvl>
   </w:abstractNum>
-  <w:abstractNum w:abstractNumId="26" w15:restartNumberingAfterBreak="0">
+  <w:abstractNum w:abstractNumId="27" w15:restartNumberingAfterBreak="0">
     <w:nsid w:val="71824BC9"/>
     <w:multiLevelType w:val="hybridMultilevel"/>
     <w:tmpl w:val="68F89382"/>
@@ -31706,7 +32385,7 @@
       </w:pPr>
     </w:lvl>
   </w:abstractNum>
-  <w:abstractNum w:abstractNumId="27" w15:restartNumberingAfterBreak="0">
+  <w:abstractNum w:abstractNumId="28" w15:restartNumberingAfterBreak="0">
     <w:nsid w:val="7F0F38B5"/>
     <w:multiLevelType w:val="multilevel"/>
     <w:tmpl w:val="5394BE1C"/>
@@ -31820,10 +32499,10 @@
     </w:lvl>
   </w:abstractNum>
   <w:num w:numId="1">
-    <w:abstractNumId w:val="24"/>
+    <w:abstractNumId w:val="25"/>
   </w:num>
   <w:num w:numId="2">
-    <w:abstractNumId w:val="26"/>
+    <w:abstractNumId w:val="27"/>
   </w:num>
   <w:num w:numId="3">
     <w:abstractNumId w:val="15"/>
@@ -31832,7 +32511,7 @@
     <w:abstractNumId w:val="16"/>
   </w:num>
   <w:num w:numId="5">
-    <w:abstractNumId w:val="27"/>
+    <w:abstractNumId w:val="28"/>
   </w:num>
   <w:num w:numId="6">
     <w:abstractNumId w:val="5"/>
@@ -31850,7 +32529,7 @@
     <w:abstractNumId w:val="13"/>
   </w:num>
   <w:num w:numId="11">
-    <w:abstractNumId w:val="21"/>
+    <w:abstractNumId w:val="22"/>
   </w:num>
   <w:num w:numId="12">
     <w:abstractNumId w:val="18"/>
@@ -31859,7 +32538,7 @@
     <w:abstractNumId w:val="6"/>
   </w:num>
   <w:num w:numId="14">
-    <w:abstractNumId w:val="23"/>
+    <w:abstractNumId w:val="24"/>
   </w:num>
   <w:num w:numId="15">
     <w:abstractNumId w:val="14"/>
@@ -31868,7 +32547,7 @@
     <w:abstractNumId w:val="3"/>
   </w:num>
   <w:num w:numId="17">
-    <w:abstractNumId w:val="22"/>
+    <w:abstractNumId w:val="23"/>
     <w:lvlOverride w:ilvl="0">
       <w:startOverride w:val="1"/>
     </w:lvlOverride>
@@ -31961,7 +32640,7 @@
     </w:lvlOverride>
   </w:num>
   <w:num w:numId="21">
-    <w:abstractNumId w:val="23"/>
+    <w:abstractNumId w:val="24"/>
   </w:num>
   <w:num w:numId="22">
     <w:abstractNumId w:val="1"/>
@@ -31973,7 +32652,7 @@
     <w:abstractNumId w:val="19"/>
   </w:num>
   <w:num w:numId="25">
-    <w:abstractNumId w:val="25"/>
+    <w:abstractNumId w:val="26"/>
   </w:num>
   <w:num w:numId="26">
     <w:abstractNumId w:val="2"/>
@@ -31992,6 +32671,9 @@
   </w:num>
   <w:num w:numId="31">
     <w:abstractNumId w:val="11"/>
+  </w:num>
+  <w:num w:numId="32">
+    <w:abstractNumId w:val="21"/>
   </w:num>
 </w:numbering>
 </file>
@@ -32678,6 +33360,41 @@
       <w:lang w:eastAsia="ru-RU"/>
     </w:rPr>
   </w:style>
+  <w:style w:type="paragraph" w:customStyle="1" w:styleId="ind">
+    <w:name w:val="ind"/>
+    <w:basedOn w:val="a"/>
+    <w:rsid w:val="00176A7B"/>
+    <w:pPr>
+      <w:spacing w:before="100" w:beforeAutospacing="1" w:after="100" w:afterAutospacing="1" w:line="240" w:lineRule="auto"/>
+      <w:ind w:firstLine="0"/>
+      <w:jc w:val="left"/>
+    </w:pPr>
+    <w:rPr>
+      <w:rFonts w:eastAsia="Times New Roman" w:cs="Times New Roman"/>
+      <w:sz w:val="24"/>
+      <w:szCs w:val="24"/>
+      <w:lang w:eastAsia="ru-RU"/>
+    </w:rPr>
+  </w:style>
+  <w:style w:type="paragraph" w:styleId="ad">
+    <w:name w:val="Normal (Web)"/>
+    <w:basedOn w:val="a"/>
+    <w:uiPriority w:val="99"/>
+    <w:semiHidden/>
+    <w:unhideWhenUsed/>
+    <w:rsid w:val="00176A7B"/>
+    <w:pPr>
+      <w:spacing w:before="100" w:beforeAutospacing="1" w:after="100" w:afterAutospacing="1" w:line="240" w:lineRule="auto"/>
+      <w:ind w:firstLine="0"/>
+      <w:jc w:val="left"/>
+    </w:pPr>
+    <w:rPr>
+      <w:rFonts w:eastAsia="Times New Roman" w:cs="Times New Roman"/>
+      <w:sz w:val="24"/>
+      <w:szCs w:val="24"/>
+      <w:lang w:eastAsia="ru-RU"/>
+    </w:rPr>
+  </w:style>
 </w:styles>
 </file>
 
@@ -32947,7 +33664,7 @@
 </file>
 
 <file path=customXml/itemProps1.xml><?xml version="1.0" encoding="utf-8"?>
-<ds:datastoreItem xmlns:ds="http://schemas.openxmlformats.org/officeDocument/2006/customXml" ds:itemID="{84EE8531-278E-4655-BD67-A5D6893E5B79}">
+<ds:datastoreItem xmlns:ds="http://schemas.openxmlformats.org/officeDocument/2006/customXml" ds:itemID="{274AE960-903D-4083-979B-36B23EB88AF6}">
   <ds:schemaRefs>
     <ds:schemaRef ds:uri="http://schemas.openxmlformats.org/officeDocument/2006/bibliography"/>
   </ds:schemaRefs>

</xml_diff>